<commit_message>
Add prøv og læs den igennem og må meget gerne komme med nogen kommentar
Jeg er kommet ind på nogen andre analyser som vi også har gennemgået i ITO, Risikoanalyse, målsætninger, kommunikationsplan. tror ikke den er helt færdig, men tænkte vi lige kunne snakke om den på mandag, ellers er den næste færdig.
</commit_message>
<xml_diff>
--- a/ITO/Interessent analyse.docx
+++ b/ITO/Interessent analyse.docx
@@ -19,6 +19,9 @@
       </w:r>
     </w:p>
     <w:p>
+      <w:pPr>
+        <w:jc w:val="both"/>
+      </w:pPr>
       <w:r>
         <w:rPr>
           <w:rStyle w:val="Overskrift2Tegn"/>
@@ -33,6 +36,9 @@
       </w:r>
     </w:p>
     <w:p>
+      <w:pPr>
+        <w:jc w:val="both"/>
+      </w:pPr>
       <w:r>
         <w:t xml:space="preserve">Hvem er </w:t>
       </w:r>
@@ -43,13 +49,7 @@
         <w:t xml:space="preserve"> af</w:t>
       </w:r>
       <w:r>
-        <w:t xml:space="preserve"> </w:t>
-      </w:r>
-      <w:r>
-        <w:t>Svømmeklubben Delfinen</w:t>
-      </w:r>
-      <w:r>
-        <w:t xml:space="preserve">? </w:t>
+        <w:t xml:space="preserve"> Svømmeklubben Delfinen? </w:t>
       </w:r>
       <w:r>
         <w:t xml:space="preserve">Hvem har en indflydelse i svømmeklubben? </w:t>
@@ -62,6 +62,7 @@
           <w:ilvl w:val="0"/>
           <w:numId w:val="1"/>
         </w:numPr>
+        <w:jc w:val="both"/>
       </w:pPr>
       <w:r>
         <w:t>Ledelsen</w:t>
@@ -80,6 +81,7 @@
           <w:ilvl w:val="0"/>
           <w:numId w:val="1"/>
         </w:numPr>
+        <w:jc w:val="both"/>
       </w:pPr>
       <w:r>
         <w:t xml:space="preserve">Formanden </w:t>
@@ -92,6 +94,7 @@
           <w:ilvl w:val="0"/>
           <w:numId w:val="1"/>
         </w:numPr>
+        <w:jc w:val="both"/>
       </w:pPr>
       <w:r>
         <w:t>Kassereren</w:t>
@@ -104,12 +107,16 @@
           <w:ilvl w:val="0"/>
           <w:numId w:val="1"/>
         </w:numPr>
+        <w:jc w:val="both"/>
       </w:pPr>
       <w:r>
         <w:t xml:space="preserve">Træneren </w:t>
       </w:r>
     </w:p>
     <w:p>
+      <w:pPr>
+        <w:jc w:val="both"/>
+      </w:pPr>
       <w:r>
         <w:t xml:space="preserve">Har formanden en rolle i klubben? Udover og sidde i ledelsen? </w:t>
       </w:r>
@@ -121,6 +128,7 @@
           <w:ilvl w:val="0"/>
           <w:numId w:val="1"/>
         </w:numPr>
+        <w:jc w:val="both"/>
       </w:pPr>
       <w:r>
         <w:t>Formanden tager imod nye medlemmer</w:t>
@@ -136,6 +144,7 @@
           <w:ilvl w:val="0"/>
           <w:numId w:val="1"/>
         </w:numPr>
+        <w:jc w:val="both"/>
       </w:pPr>
       <w:r>
         <w:t>Registreres dem med deres stam</w:t>
@@ -145,6 +154,9 @@
       </w:r>
     </w:p>
     <w:p>
+      <w:pPr>
+        <w:jc w:val="both"/>
+      </w:pPr>
       <w:r>
         <w:t xml:space="preserve">Hvem betaler til klubben? </w:t>
       </w:r>
@@ -156,6 +168,7 @@
           <w:ilvl w:val="0"/>
           <w:numId w:val="1"/>
         </w:numPr>
+        <w:jc w:val="both"/>
       </w:pPr>
       <w:r>
         <w:t>Det gør medlemmerne</w:t>
@@ -174,6 +187,7 @@
           <w:ilvl w:val="1"/>
           <w:numId w:val="1"/>
         </w:numPr>
+        <w:jc w:val="both"/>
       </w:pPr>
       <w:r>
         <w:t>Under 18 år (1000 kr.) årligt</w:t>
@@ -192,6 +206,7 @@
           <w:ilvl w:val="1"/>
           <w:numId w:val="1"/>
         </w:numPr>
+        <w:jc w:val="both"/>
       </w:pPr>
       <w:r>
         <w:t>Over 18 år (1600 kr.) årligt</w:t>
@@ -207,6 +222,7 @@
           <w:ilvl w:val="1"/>
           <w:numId w:val="1"/>
         </w:numPr>
+        <w:jc w:val="both"/>
       </w:pPr>
       <w:r>
         <w:t>60+</w:t>
@@ -228,6 +244,7 @@
           <w:ilvl w:val="1"/>
           <w:numId w:val="1"/>
         </w:numPr>
+        <w:jc w:val="both"/>
       </w:pPr>
       <w:r>
         <w:t>Passivt medlemskab (500 kr.) årligt</w:t>
@@ -237,6 +254,9 @@
       </w:r>
     </w:p>
     <w:p>
+      <w:pPr>
+        <w:jc w:val="both"/>
+      </w:pPr>
       <w:r>
         <w:t xml:space="preserve">Hvem kan blive generet af klubbens tilstedeværelse? </w:t>
       </w:r>
@@ -248,6 +268,7 @@
           <w:ilvl w:val="0"/>
           <w:numId w:val="1"/>
         </w:numPr>
+        <w:jc w:val="both"/>
       </w:pPr>
       <w:r>
         <w:t xml:space="preserve">Konkurrenter til klubben </w:t>
@@ -269,15 +290,13 @@
           <w:ilvl w:val="0"/>
           <w:numId w:val="1"/>
         </w:numPr>
+        <w:jc w:val="both"/>
       </w:pPr>
       <w:r>
         <w:t>Konkurrencesvøm</w:t>
       </w:r>
       <w:r>
-        <w:t>mer</w:t>
-      </w:r>
-      <w:r>
-        <w:t xml:space="preserve"> der konkurrerer imod</w:t>
+        <w:t>mer der konkurrerer imod</w:t>
       </w:r>
       <w:r>
         <w:t xml:space="preserve"> Delfinerne. </w:t>
@@ -287,6 +306,9 @@
       </w:r>
     </w:p>
     <w:p>
+      <w:pPr>
+        <w:jc w:val="both"/>
+      </w:pPr>
       <w:r>
         <w:t>Er der mulighed for</w:t>
       </w:r>
@@ -304,6 +326,7 @@
           <w:ilvl w:val="0"/>
           <w:numId w:val="1"/>
         </w:numPr>
+        <w:jc w:val="both"/>
       </w:pPr>
       <w:r>
         <w:t xml:space="preserve">Man kan gå til </w:t>
@@ -322,6 +345,7 @@
           <w:ilvl w:val="0"/>
           <w:numId w:val="1"/>
         </w:numPr>
+        <w:jc w:val="both"/>
         <w:rPr>
           <w:b/>
           <w:sz w:val="28"/>
@@ -345,16 +369,83 @@
         </w:rPr>
         <w:t xml:space="preserve"> </w:t>
       </w:r>
-      <w:r>
+    </w:p>
+    <w:p>
+      <w:pPr>
         <w:rPr>
           <w:b/>
           <w:sz w:val="28"/>
           <w:szCs w:val="28"/>
         </w:rPr>
-        <w:br w:type="page"/>
-      </w:r>
-    </w:p>
-    <w:p>
+      </w:pPr>
+    </w:p>
+    <w:p>
+      <w:pPr>
+        <w:rPr>
+          <w:b/>
+          <w:sz w:val="28"/>
+          <w:szCs w:val="28"/>
+        </w:rPr>
+      </w:pPr>
+    </w:p>
+    <w:p>
+      <w:pPr>
+        <w:rPr>
+          <w:b/>
+          <w:sz w:val="28"/>
+          <w:szCs w:val="28"/>
+        </w:rPr>
+      </w:pPr>
+    </w:p>
+    <w:p>
+      <w:pPr>
+        <w:rPr>
+          <w:b/>
+          <w:sz w:val="28"/>
+          <w:szCs w:val="28"/>
+        </w:rPr>
+      </w:pPr>
+    </w:p>
+    <w:p>
+      <w:pPr>
+        <w:rPr>
+          <w:b/>
+          <w:sz w:val="28"/>
+          <w:szCs w:val="28"/>
+        </w:rPr>
+      </w:pPr>
+    </w:p>
+    <w:p>
+      <w:pPr>
+        <w:rPr>
+          <w:b/>
+          <w:sz w:val="28"/>
+          <w:szCs w:val="28"/>
+        </w:rPr>
+      </w:pPr>
+    </w:p>
+    <w:p>
+      <w:pPr>
+        <w:rPr>
+          <w:b/>
+          <w:sz w:val="28"/>
+          <w:szCs w:val="28"/>
+        </w:rPr>
+      </w:pPr>
+    </w:p>
+    <w:p>
+      <w:pPr>
+        <w:rPr>
+          <w:b/>
+          <w:sz w:val="28"/>
+          <w:szCs w:val="28"/>
+        </w:rPr>
+      </w:pPr>
+    </w:p>
+    <w:p>
+      <w:pPr>
+        <w:jc w:val="both"/>
+      </w:pPr>
       <w:r>
         <w:rPr>
           <w:rStyle w:val="Overskrift2Tegn"/>
@@ -368,6 +459,7 @@
     </w:p>
     <w:p>
       <w:pPr>
+        <w:jc w:val="both"/>
         <w:rPr>
           <w:i/>
         </w:rPr>
@@ -487,10 +579,7 @@
           </w:p>
           <w:p>
             <w:r>
-              <w:t>Andre k</w:t>
-            </w:r>
-            <w:r>
-              <w:t>onkurrencesvømmer</w:t>
+              <w:t>Andre konkurrencesvømmer</w:t>
             </w:r>
           </w:p>
         </w:tc>
@@ -602,6 +691,9 @@
       </w:r>
     </w:p>
     <w:p>
+      <w:pPr>
+        <w:jc w:val="both"/>
+      </w:pPr>
       <w:r>
         <w:rPr>
           <w:rStyle w:val="Overskrift2Tegn"/>
@@ -616,6 +708,9 @@
       </w:r>
     </w:p>
     <w:p>
+      <w:pPr>
+        <w:jc w:val="both"/>
+      </w:pPr>
       <w:r>
         <w:t xml:space="preserve">Hvad ønsker </w:t>
       </w:r>
@@ -633,6 +728,7 @@
           <w:ilvl w:val="0"/>
           <w:numId w:val="1"/>
         </w:numPr>
+        <w:jc w:val="both"/>
       </w:pPr>
       <w:r>
         <w:t xml:space="preserve">En </w:t>
@@ -651,6 +747,7 @@
           <w:ilvl w:val="0"/>
           <w:numId w:val="1"/>
         </w:numPr>
+        <w:jc w:val="both"/>
       </w:pPr>
       <w:r>
         <w:t>Gode resultere af konkurrenc</w:t>
@@ -669,6 +766,7 @@
           <w:ilvl w:val="0"/>
           <w:numId w:val="1"/>
         </w:numPr>
+        <w:jc w:val="both"/>
       </w:pPr>
       <w:r>
         <w:t xml:space="preserve">En øget vækst i økonomien. </w:t>
@@ -681,12 +779,16 @@
           <w:ilvl w:val="0"/>
           <w:numId w:val="1"/>
         </w:numPr>
+        <w:jc w:val="both"/>
       </w:pPr>
       <w:r>
         <w:t xml:space="preserve">De andre svømmeklubber lukker ned pga. dårlig økonomi.  </w:t>
       </w:r>
     </w:p>
     <w:p>
+      <w:pPr>
+        <w:jc w:val="both"/>
+      </w:pPr>
       <w:r>
         <w:t>Vil der kunne opstå ulemper som ledelsen ikke ø</w:t>
       </w:r>
@@ -707,6 +809,7 @@
           <w:ilvl w:val="0"/>
           <w:numId w:val="1"/>
         </w:numPr>
+        <w:jc w:val="both"/>
       </w:pPr>
       <w:r>
         <w:t xml:space="preserve">En faldene vækst af medlemmer. </w:t>
@@ -719,6 +822,7 @@
           <w:ilvl w:val="0"/>
           <w:numId w:val="1"/>
         </w:numPr>
+        <w:jc w:val="both"/>
       </w:pPr>
       <w:r>
         <w:t xml:space="preserve">Dårlige resulterer af konkurrencesvømmerne. </w:t>
@@ -731,6 +835,7 @@
           <w:ilvl w:val="0"/>
           <w:numId w:val="1"/>
         </w:numPr>
+        <w:jc w:val="both"/>
       </w:pPr>
       <w:r>
         <w:t xml:space="preserve">Nye svømmeklubber åbner.  </w:t>
@@ -743,12 +848,16 @@
           <w:ilvl w:val="0"/>
           <w:numId w:val="1"/>
         </w:numPr>
+        <w:jc w:val="both"/>
       </w:pPr>
       <w:r>
         <w:t xml:space="preserve">En faldene vækst i økonomien. </w:t>
       </w:r>
     </w:p>
     <w:p>
+      <w:pPr>
+        <w:jc w:val="both"/>
+      </w:pPr>
       <w:r>
         <w:t>Hvis man skulle vurdere vigtigheden af medlemmerne i svømmeklubben (1-5)?</w:t>
       </w:r>
@@ -760,6 +869,7 @@
           <w:ilvl w:val="0"/>
           <w:numId w:val="1"/>
         </w:numPr>
+        <w:jc w:val="both"/>
       </w:pPr>
       <w:r>
         <w:t xml:space="preserve">Vigtigheden af medlemmer er en 5’er, for uden medlemmer, </w:t>
@@ -775,9 +885,282 @@
       </w:r>
     </w:p>
     <w:p>
+      <w:r>
+        <w:br w:type="page"/>
+      </w:r>
+    </w:p>
+    <w:p>
+      <w:pPr>
+        <w:jc w:val="both"/>
+      </w:pPr>
+      <w:r>
+        <w:rPr>
+          <w:rStyle w:val="Overskrift2Tegn"/>
+        </w:rPr>
+        <w:lastRenderedPageBreak/>
+        <w:t>Integrer:</w:t>
+      </w:r>
+      <w:r>
+        <w:t xml:space="preserve"> </w:t>
+      </w:r>
+      <w:r>
+        <w:t>A</w:t>
+      </w:r>
+      <w:r>
+        <w:t xml:space="preserve">nalyse af </w:t>
+      </w:r>
+      <w:r>
+        <w:t>svømmeklubben</w:t>
+      </w:r>
+      <w:r>
+        <w:t xml:space="preserve">.  </w:t>
+      </w:r>
+    </w:p>
+    <w:p>
+      <w:pPr>
+        <w:jc w:val="both"/>
+      </w:pPr>
+      <w:r>
+        <w:t xml:space="preserve">Svømmeklubben skal identificere interessekonflikter, af problemer der kan opstå for svømmeklubben. </w:t>
+      </w:r>
+      <w:r>
+        <w:br/>
+        <w:t xml:space="preserve">En god idé for svømmeklubben er, hvis de laver en </w:t>
+      </w:r>
+      <w:r>
+        <w:rPr>
+          <w:i/>
+        </w:rPr>
+        <w:t>risikoanalyse</w:t>
+      </w:r>
+      <w:r>
+        <w:t xml:space="preserve">, mulige </w:t>
+      </w:r>
+      <w:r>
+        <w:rPr>
+          <w:i/>
+        </w:rPr>
+        <w:t>målsætninger i svømmeklubben</w:t>
+      </w:r>
+      <w:r>
+        <w:t xml:space="preserve">, og så en </w:t>
+      </w:r>
+      <w:r>
+        <w:rPr>
+          <w:i/>
+        </w:rPr>
+        <w:t>kommunikationsplan</w:t>
+      </w:r>
+      <w:r>
+        <w:t xml:space="preserve">. </w:t>
+      </w:r>
+    </w:p>
+    <w:p>
+      <w:pPr>
+        <w:jc w:val="both"/>
+      </w:pPr>
+      <w:r>
+        <w:t xml:space="preserve">En </w:t>
+      </w:r>
+      <w:r>
+        <w:rPr>
+          <w:rStyle w:val="Overskrift3Tegn"/>
+        </w:rPr>
+        <w:t>r</w:t>
+      </w:r>
+      <w:r>
+        <w:rPr>
+          <w:rStyle w:val="Overskrift3Tegn"/>
+        </w:rPr>
+        <w:t>isikoanalyse</w:t>
+      </w:r>
+      <w:r>
+        <w:t xml:space="preserve"> er en god idé</w:t>
+      </w:r>
+      <w:r>
+        <w:t xml:space="preserve">, fordi man hurtig kan lave en brainstorm om, hvilket risici kan der kan opstå for svømmeklubben. </w:t>
+      </w:r>
+    </w:p>
+    <w:p>
+      <w:pPr>
+        <w:pStyle w:val="Listeafsnit"/>
+        <w:numPr>
+          <w:ilvl w:val="0"/>
+          <w:numId w:val="1"/>
+        </w:numPr>
+        <w:jc w:val="both"/>
+      </w:pPr>
+      <w:r>
+        <w:t xml:space="preserve">Vil der opstå strike? </w:t>
+      </w:r>
+    </w:p>
+    <w:p>
+      <w:pPr>
+        <w:pStyle w:val="Listeafsnit"/>
+        <w:numPr>
+          <w:ilvl w:val="0"/>
+          <w:numId w:val="1"/>
+        </w:numPr>
+        <w:jc w:val="both"/>
+      </w:pPr>
+      <w:r>
+        <w:t xml:space="preserve">Skader på bygningen! </w:t>
+      </w:r>
+    </w:p>
+    <w:p>
+      <w:pPr>
+        <w:pStyle w:val="Listeafsnit"/>
+        <w:numPr>
+          <w:ilvl w:val="0"/>
+          <w:numId w:val="1"/>
+        </w:numPr>
+        <w:jc w:val="both"/>
+      </w:pPr>
+      <w:r>
+        <w:t xml:space="preserve">Samfundsøkonomi </w:t>
+      </w:r>
+    </w:p>
+    <w:p>
+      <w:pPr>
+        <w:jc w:val="both"/>
+      </w:pPr>
+      <w:r>
+        <w:t xml:space="preserve">Hvad vil svømmeklubbens </w:t>
+      </w:r>
+      <w:r>
+        <w:rPr>
+          <w:rStyle w:val="Overskrift3Tegn"/>
+        </w:rPr>
+        <w:t>målsætninger</w:t>
+      </w:r>
+      <w:r>
+        <w:t xml:space="preserve"> være?</w:t>
+      </w:r>
+      <w:r>
+        <w:t xml:space="preserve"> Hvilken vision har svømmeklubben egentlig?</w:t>
+      </w:r>
+    </w:p>
+    <w:p>
+      <w:pPr>
+        <w:pStyle w:val="Listeafsnit"/>
+        <w:numPr>
+          <w:ilvl w:val="0"/>
+          <w:numId w:val="1"/>
+        </w:numPr>
+        <w:jc w:val="both"/>
+      </w:pPr>
+      <w:r>
+        <w:t xml:space="preserve">Vil svømmeklubben prøve og etablere sig blandt, Danmarks bedste svømmeklubber? </w:t>
+      </w:r>
+    </w:p>
+    <w:p>
+      <w:pPr>
+        <w:pStyle w:val="Listeafsnit"/>
+        <w:numPr>
+          <w:ilvl w:val="0"/>
+          <w:numId w:val="1"/>
+        </w:numPr>
+        <w:jc w:val="both"/>
+      </w:pPr>
+      <w:r>
+        <w:t>Har svømmeklubben en drøm om at skabe Danmarks næste store svømme ikon?</w:t>
+      </w:r>
+    </w:p>
+    <w:p>
+      <w:pPr>
+        <w:jc w:val="both"/>
+      </w:pPr>
+      <w:r>
+        <w:t xml:space="preserve">En </w:t>
+      </w:r>
+      <w:r>
+        <w:rPr>
+          <w:rStyle w:val="Overskrift3Tegn"/>
+        </w:rPr>
+        <w:t>kommunikationsplan</w:t>
+      </w:r>
+      <w:r>
+        <w:t xml:space="preserve"> tydeliggør bare interessenternes opmærksomhed. De vil gerne havde information</w:t>
+      </w:r>
+      <w:r>
+        <w:t>,</w:t>
+      </w:r>
+      <w:r>
+        <w:t xml:space="preserve"> og ønsker nogen krav om svømmeklubben, vil de overhovedet havde nogen indflydelse i svømmeklubbens historie?</w:t>
+      </w:r>
+      <w:r>
+        <w:t xml:space="preserve"> </w:t>
+      </w:r>
+      <w:r>
+        <w:t>”</w:t>
+      </w:r>
+      <w:r>
+        <w:t>M</w:t>
+      </w:r>
+      <w:r>
+        <w:t xml:space="preserve">edlemmerne” i </w:t>
+      </w:r>
+      <w:r>
+        <w:t xml:space="preserve">denne </w:t>
+      </w:r>
+      <w:r>
+        <w:t>situation</w:t>
+      </w:r>
+      <w:r>
+        <w:t xml:space="preserve"> </w:t>
+      </w:r>
+      <w:r>
+        <w:t xml:space="preserve">er </w:t>
+      </w:r>
+      <w:r>
+        <w:t>interessenterne</w:t>
+      </w:r>
+      <w:r>
+        <w:t xml:space="preserve">, </w:t>
+      </w:r>
+      <w:r>
+        <w:t>det er dem svømmeklubben</w:t>
+      </w:r>
+      <w:r>
+        <w:t xml:space="preserve"> skal</w:t>
+      </w:r>
+      <w:r>
+        <w:t xml:space="preserve"> satse på.</w:t>
+      </w:r>
+      <w:r>
+        <w:t xml:space="preserve"> Hvordan skal svømmeklubben sende deres budskab ud? </w:t>
+      </w:r>
       <w:bookmarkStart w:id="0" w:name="_GoBack"/>
       <w:bookmarkEnd w:id="0"/>
-    </w:p>
+      <w:r>
+        <w:t xml:space="preserve"> </w:t>
+      </w:r>
+      <w:r>
+        <w:t xml:space="preserve">  </w:t>
+      </w:r>
+    </w:p>
+    <w:p>
+      <w:pPr>
+        <w:jc w:val="both"/>
+      </w:pPr>
+    </w:p>
+    <w:p>
+      <w:pPr>
+        <w:jc w:val="both"/>
+      </w:pPr>
+      <w:r>
+        <w:t xml:space="preserve"> </w:t>
+      </w:r>
+    </w:p>
+    <w:p>
+      <w:pPr>
+        <w:jc w:val="both"/>
+      </w:pPr>
+      <w:r>
+        <w:t xml:space="preserve"> </w:t>
+      </w:r>
+    </w:p>
+    <w:p/>
     <w:p>
       <w:pPr>
         <w:pStyle w:val="Listeafsnit"/>
@@ -1212,10 +1595,7 @@
                         <w:txbxContent>
                           <w:p>
                             <w:r>
-                              <w:t>Formand</w:t>
-                            </w:r>
-                            <w:r>
-                              <w:t>en</w:t>
+                              <w:t>Formanden</w:t>
                             </w:r>
                           </w:p>
                         </w:txbxContent>
@@ -1245,10 +1625,7 @@
                   <w:txbxContent>
                     <w:p>
                       <w:r>
-                        <w:t>Formand</w:t>
-                      </w:r>
-                      <w:r>
-                        <w:t>en</w:t>
+                        <w:t>Formanden</w:t>
                       </w:r>
                     </w:p>
                   </w:txbxContent>
@@ -2105,7 +2482,7 @@
           <w:rPr>
             <w:noProof/>
           </w:rPr>
-          <w:t>1</w:t>
+          <w:t>4</w:t>
         </w:r>
         <w:r>
           <w:fldChar w:fldCharType="end"/>
@@ -2724,6 +3101,28 @@
       <w:szCs w:val="26"/>
     </w:rPr>
   </w:style>
+  <w:style w:type="paragraph" w:styleId="Overskrift3">
+    <w:name w:val="heading 3"/>
+    <w:basedOn w:val="Normal"/>
+    <w:next w:val="Normal"/>
+    <w:link w:val="Overskrift3Tegn"/>
+    <w:uiPriority w:val="9"/>
+    <w:unhideWhenUsed/>
+    <w:qFormat/>
+    <w:rsid w:val="00F200B6"/>
+    <w:pPr>
+      <w:keepNext/>
+      <w:keepLines/>
+      <w:spacing w:before="40" w:after="0"/>
+      <w:outlineLvl w:val="2"/>
+    </w:pPr>
+    <w:rPr>
+      <w:rFonts w:asciiTheme="majorHAnsi" w:eastAsiaTheme="majorEastAsia" w:hAnsiTheme="majorHAnsi" w:cstheme="majorBidi"/>
+      <w:color w:val="1F3763" w:themeColor="accent1" w:themeShade="7F"/>
+      <w:sz w:val="24"/>
+      <w:szCs w:val="24"/>
+    </w:rPr>
+  </w:style>
   <w:style w:type="character" w:default="1" w:styleId="Standardskrifttypeiafsnit">
     <w:name w:val="Default Paragraph Font"/>
     <w:uiPriority w:val="1"/>
@@ -2883,6 +3282,19 @@
       <w:color w:val="2F5496" w:themeColor="accent1" w:themeShade="BF"/>
       <w:sz w:val="26"/>
       <w:szCs w:val="26"/>
+    </w:rPr>
+  </w:style>
+  <w:style w:type="character" w:customStyle="1" w:styleId="Overskrift3Tegn">
+    <w:name w:val="Overskrift 3 Tegn"/>
+    <w:basedOn w:val="Standardskrifttypeiafsnit"/>
+    <w:link w:val="Overskrift3"/>
+    <w:uiPriority w:val="9"/>
+    <w:rsid w:val="00F200B6"/>
+    <w:rPr>
+      <w:rFonts w:asciiTheme="majorHAnsi" w:eastAsiaTheme="majorEastAsia" w:hAnsiTheme="majorHAnsi" w:cstheme="majorBidi"/>
+      <w:color w:val="1F3763" w:themeColor="accent1" w:themeShade="7F"/>
+      <w:sz w:val="24"/>
+      <w:szCs w:val="24"/>
     </w:rPr>
   </w:style>
 </w:styles>
@@ -5702,7 +6114,7 @@
 </file>
 
 <file path=customXml/itemProps1.xml><?xml version="1.0" encoding="utf-8"?>
-<ds:datastoreItem xmlns:ds="http://schemas.openxmlformats.org/officeDocument/2006/customXml" ds:itemID="{8624730F-385A-4AA9-B3D6-440F0B4A9656}">
+<ds:datastoreItem xmlns:ds="http://schemas.openxmlformats.org/officeDocument/2006/customXml" ds:itemID="{2560B58D-F9EC-4935-8966-7D275FA95FE9}">
   <ds:schemaRefs>
     <ds:schemaRef ds:uri="http://schemas.openxmlformats.org/officeDocument/2006/bibliography"/>
   </ds:schemaRefs>

</xml_diff>

<commit_message>
Har rettet interessent analyse samt tilføjet kommentar
</commit_message>
<xml_diff>
--- a/ITO/Interessent analyse.docx
+++ b/ITO/Interessent analyse.docx
@@ -232,6 +232,9 @@
       </w:r>
       <w:r>
         <w:t xml:space="preserve"> (for 25% rabat) årligt</w:t>
+      </w:r>
+      <w:r>
+        <w:t xml:space="preserve"> (aktivt medlemskab)</w:t>
       </w:r>
       <w:r>
         <w:t>.</w:t>
@@ -356,10 +359,16 @@
         <w:t>Konkurrencesvøm</w:t>
       </w:r>
       <w:r>
-        <w:t>merne er delt ind i to hold (under og over 18 år)</w:t>
-      </w:r>
-      <w:r>
-        <w:t>.</w:t>
+        <w:t>merne er delt ind i to hold</w:t>
+      </w:r>
+      <w:r>
+        <w:t>, ungdomshold (under 18 år) og seniorhold</w:t>
+      </w:r>
+      <w:r>
+        <w:t xml:space="preserve"> </w:t>
+      </w:r>
+      <w:r>
+        <w:t>(18 år eller over).</w:t>
       </w:r>
       <w:r>
         <w:rPr>
@@ -750,7 +759,19 @@
         <w:jc w:val="both"/>
       </w:pPr>
       <w:r>
-        <w:t>Gode resultere af konkurrenc</w:t>
+        <w:t>Gode result</w:t>
+      </w:r>
+      <w:r>
+        <w:t>ater</w:t>
+      </w:r>
+      <w:r>
+        <w:t xml:space="preserve"> </w:t>
+      </w:r>
+      <w:r>
+        <w:t>fra</w:t>
+      </w:r>
+      <w:r>
+        <w:t xml:space="preserve"> konkurrenc</w:t>
       </w:r>
       <w:r>
         <w:t>esvømmerne</w:t>
@@ -825,7 +846,13 @@
         <w:jc w:val="both"/>
       </w:pPr>
       <w:r>
-        <w:t xml:space="preserve">Dårlige resulterer af konkurrencesvømmerne. </w:t>
+        <w:t>Dårlige result</w:t>
+      </w:r>
+      <w:r>
+        <w:t>ater fra</w:t>
+      </w:r>
+      <w:r>
+        <w:t xml:space="preserve"> konkurrencesvømmerne. </w:t>
       </w:r>
     </w:p>
     <w:p>
@@ -978,7 +1005,7 @@
         <w:t xml:space="preserve"> er en god idé</w:t>
       </w:r>
       <w:r>
-        <w:t xml:space="preserve">, fordi man hurtig kan lave en brainstorm om, hvilket risici kan der kan opstå for svømmeklubben. </w:t>
+        <w:t xml:space="preserve">, fordi man hurtig kan lave en brainstorm om, hvilke risici der kan opstå for svømmeklubben. </w:t>
       </w:r>
     </w:p>
     <w:p>
@@ -1004,7 +1031,13 @@
         <w:jc w:val="both"/>
       </w:pPr>
       <w:r>
-        <w:t xml:space="preserve">Skader på bygningen! </w:t>
+        <w:t>Skader på bygning</w:t>
+      </w:r>
+      <w:r>
+        <w:t>en og deres faciliteter</w:t>
+      </w:r>
+      <w:r>
+        <w:t xml:space="preserve">! </w:t>
       </w:r>
     </w:p>
     <w:p>
@@ -1037,7 +1070,12 @@
         <w:t xml:space="preserve"> være?</w:t>
       </w:r>
       <w:r>
-        <w:t xml:space="preserve"> Hvilken vision har svømmeklubben egentlig?</w:t>
+        <w:t xml:space="preserve"> Hvilken vis</w:t>
+      </w:r>
+      <w:bookmarkStart w:id="0" w:name="_GoBack"/>
+      <w:bookmarkEnd w:id="0"/>
+      <w:r>
+        <w:t>ion har svømmeklubben egentlig?</w:t>
       </w:r>
     </w:p>
     <w:p>
@@ -1089,27 +1127,12 @@
         <w:t xml:space="preserve"> og ønsker nogen krav om svømmeklubben, vil de overhovedet havde nogen indflydelse i svømmeklubbens historie?</w:t>
       </w:r>
       <w:r>
+        <w:t xml:space="preserve"> ”Medlemmerne” i denne situation</w:t>
+      </w:r>
+      <w:r>
         <w:t xml:space="preserve"> </w:t>
       </w:r>
       <w:r>
-        <w:t>”</w:t>
-      </w:r>
-      <w:r>
-        <w:t>M</w:t>
-      </w:r>
-      <w:r>
-        <w:t xml:space="preserve">edlemmerne” i </w:t>
-      </w:r>
-      <w:r>
-        <w:t xml:space="preserve">denne </w:t>
-      </w:r>
-      <w:r>
-        <w:t>situation</w:t>
-      </w:r>
-      <w:r>
-        <w:t xml:space="preserve"> </w:t>
-      </w:r>
-      <w:r>
         <w:t xml:space="preserve">er </w:t>
       </w:r>
       <w:r>
@@ -1128,12 +1151,7 @@
         <w:t xml:space="preserve"> satse på.</w:t>
       </w:r>
       <w:r>
-        <w:t xml:space="preserve"> Hvordan skal svømmeklubben sende deres budskab ud? </w:t>
-      </w:r>
-      <w:bookmarkStart w:id="0" w:name="_GoBack"/>
-      <w:bookmarkEnd w:id="0"/>
-      <w:r>
-        <w:t xml:space="preserve"> </w:t>
+        <w:t xml:space="preserve"> Hvordan skal svømmeklubben sende deres budskab ud?  </w:t>
       </w:r>
       <w:r>
         <w:t xml:space="preserve">  </w:t>
@@ -2463,6 +2481,7 @@
         <w:docPartUnique/>
       </w:docPartObj>
     </w:sdtPr>
+    <w:sdtEndPr/>
     <w:sdtContent>
       <w:p>
         <w:pPr>
@@ -3295,6 +3314,36 @@
       <w:color w:val="1F3763" w:themeColor="accent1" w:themeShade="7F"/>
       <w:sz w:val="24"/>
       <w:szCs w:val="24"/>
+    </w:rPr>
+  </w:style>
+  <w:style w:type="paragraph" w:styleId="Markeringsbobletekst">
+    <w:name w:val="Balloon Text"/>
+    <w:basedOn w:val="Normal"/>
+    <w:link w:val="MarkeringsbobletekstTegn"/>
+    <w:uiPriority w:val="99"/>
+    <w:semiHidden/>
+    <w:unhideWhenUsed/>
+    <w:rsid w:val="00BE7EC1"/>
+    <w:pPr>
+      <w:spacing w:after="0" w:line="240" w:lineRule="auto"/>
+    </w:pPr>
+    <w:rPr>
+      <w:rFonts w:ascii="Segoe UI" w:hAnsi="Segoe UI" w:cs="Segoe UI"/>
+      <w:sz w:val="18"/>
+      <w:szCs w:val="18"/>
+    </w:rPr>
+  </w:style>
+  <w:style w:type="character" w:customStyle="1" w:styleId="MarkeringsbobletekstTegn">
+    <w:name w:val="Markeringsbobletekst Tegn"/>
+    <w:basedOn w:val="Standardskrifttypeiafsnit"/>
+    <w:link w:val="Markeringsbobletekst"/>
+    <w:uiPriority w:val="99"/>
+    <w:semiHidden/>
+    <w:rsid w:val="00BE7EC1"/>
+    <w:rPr>
+      <w:rFonts w:ascii="Segoe UI" w:hAnsi="Segoe UI" w:cs="Segoe UI"/>
+      <w:sz w:val="18"/>
+      <w:szCs w:val="18"/>
     </w:rPr>
   </w:style>
 </w:styles>
@@ -6114,7 +6163,7 @@
 </file>
 
 <file path=customXml/itemProps1.xml><?xml version="1.0" encoding="utf-8"?>
-<ds:datastoreItem xmlns:ds="http://schemas.openxmlformats.org/officeDocument/2006/customXml" ds:itemID="{2560B58D-F9EC-4935-8966-7D275FA95FE9}">
+<ds:datastoreItem xmlns:ds="http://schemas.openxmlformats.org/officeDocument/2006/customXml" ds:itemID="{A3EC3270-C631-45DA-9F7D-B7D004EB1168}">
   <ds:schemaRefs>
     <ds:schemaRef ds:uri="http://schemas.openxmlformats.org/officeDocument/2006/bibliography"/>
   </ds:schemaRefs>

</xml_diff>

<commit_message>
SWOT og interessent analyse review
</commit_message>
<xml_diff>
--- a/ITO/Interessent analyse.docx
+++ b/ITO/Interessent analyse.docx
@@ -803,7 +803,13 @@
         <w:jc w:val="both"/>
       </w:pPr>
       <w:r>
-        <w:t xml:space="preserve">De andre svømmeklubber lukker ned pga. dårlig økonomi.  </w:t>
+        <w:t xml:space="preserve">De andre svømmeklubber </w:t>
+      </w:r>
+      <w:r>
+        <w:t xml:space="preserve">i nærområdet, </w:t>
+      </w:r>
+      <w:r>
+        <w:t xml:space="preserve">lukker ned pga. dårlig økonomi.  </w:t>
       </w:r>
     </w:p>
     <w:p>
@@ -1070,12 +1076,7 @@
         <w:t xml:space="preserve"> være?</w:t>
       </w:r>
       <w:r>
-        <w:t xml:space="preserve"> Hvilken vis</w:t>
-      </w:r>
-      <w:bookmarkStart w:id="0" w:name="_GoBack"/>
-      <w:bookmarkEnd w:id="0"/>
-      <w:r>
-        <w:t>ion har svømmeklubben egentlig?</w:t>
+        <w:t xml:space="preserve"> Hvilken vision har svømmeklubben egentlig?</w:t>
       </w:r>
     </w:p>
     <w:p>
@@ -1118,7 +1119,18 @@
         <w:t>kommunikationsplan</w:t>
       </w:r>
       <w:r>
-        <w:t xml:space="preserve"> tydeliggør bare interessenternes opmærksomhed. De vil gerne havde information</w:t>
+        <w:t xml:space="preserve"> tydeliggør bare interessenternes opmærksomhed. </w:t>
+      </w:r>
+      <w:proofErr w:type="gramStart"/>
+      <w:r>
+        <w:t>Folk(</w:t>
+      </w:r>
+      <w:proofErr w:type="gramEnd"/>
+      <w:r>
+        <w:t>medlemmer og nysgerrige udefrakommende)</w:t>
+      </w:r>
+      <w:r>
+        <w:t xml:space="preserve"> vil gerne havde information</w:t>
       </w:r>
       <w:r>
         <w:t>,</w:t>
@@ -1299,6 +1311,95 @@
         <mc:AlternateContent>
           <mc:Choice Requires="wps">
             <w:drawing>
+              <wp:anchor distT="0" distB="0" distL="114300" distR="114300" simplePos="0" relativeHeight="251665408" behindDoc="0" locked="0" layoutInCell="1" allowOverlap="1" wp14:anchorId="4E81258B" wp14:editId="4B8A26D4">
+                <wp:simplePos x="0" y="0"/>
+                <wp:positionH relativeFrom="column">
+                  <wp:posOffset>3467913</wp:posOffset>
+                </wp:positionH>
+                <wp:positionV relativeFrom="paragraph">
+                  <wp:posOffset>1247109</wp:posOffset>
+                </wp:positionV>
+                <wp:extent cx="914400" cy="259080"/>
+                <wp:effectExtent l="0" t="0" r="19050" b="26670"/>
+                <wp:wrapNone/>
+                <wp:docPr id="8" name="Tekstfelt 8"/>
+                <wp:cNvGraphicFramePr/>
+                <a:graphic xmlns:a="http://schemas.openxmlformats.org/drawingml/2006/main">
+                  <a:graphicData uri="http://schemas.microsoft.com/office/word/2010/wordprocessingShape">
+                    <wps:wsp>
+                      <wps:cNvSpPr txBox="1"/>
+                      <wps:spPr>
+                        <a:xfrm>
+                          <a:off x="0" y="0"/>
+                          <a:ext cx="914400" cy="259080"/>
+                        </a:xfrm>
+                        <a:prstGeom prst="rect">
+                          <a:avLst/>
+                        </a:prstGeom>
+                        <a:solidFill>
+                          <a:schemeClr val="bg1"/>
+                        </a:solidFill>
+                        <a:ln w="6350">
+                          <a:solidFill>
+                            <a:schemeClr val="bg1"/>
+                          </a:solidFill>
+                        </a:ln>
+                      </wps:spPr>
+                      <wps:txbx>
+                        <w:txbxContent>
+                          <w:p>
+                            <w:r>
+                              <w:t>Medlemmer</w:t>
+                            </w:r>
+                          </w:p>
+                        </w:txbxContent>
+                      </wps:txbx>
+                      <wps:bodyPr rot="0" spcFirstLastPara="0" vertOverflow="overflow" horzOverflow="overflow" vert="horz" wrap="square" lIns="91440" tIns="45720" rIns="91440" bIns="45720" numCol="1" spcCol="0" rtlCol="0" fromWordArt="0" anchor="t" anchorCtr="0" forceAA="0" compatLnSpc="1">
+                        <a:prstTxWarp prst="textNoShape">
+                          <a:avLst/>
+                        </a:prstTxWarp>
+                        <a:noAutofit/>
+                      </wps:bodyPr>
+                    </wps:wsp>
+                  </a:graphicData>
+                </a:graphic>
+                <wp14:sizeRelH relativeFrom="margin">
+                  <wp14:pctWidth>0</wp14:pctWidth>
+                </wp14:sizeRelH>
+                <wp14:sizeRelV relativeFrom="margin">
+                  <wp14:pctHeight>0</wp14:pctHeight>
+                </wp14:sizeRelV>
+              </wp:anchor>
+            </w:drawing>
+          </mc:Choice>
+          <mc:Fallback>
+            <w:pict>
+              <v:shapetype w14:anchorId="4E81258B" id="_x0000_t202" coordsize="21600,21600" o:spt="202" path="m,l,21600r21600,l21600,xe">
+                <v:stroke joinstyle="miter"/>
+                <v:path gradientshapeok="t" o:connecttype="rect"/>
+              </v:shapetype>
+              <v:shape id="Tekstfelt 8" o:spid="_x0000_s1027" type="#_x0000_t202" style="position:absolute;margin-left:273.05pt;margin-top:98.2pt;width:1in;height:20.4pt;z-index:251665408;visibility:visible;mso-wrap-style:square;mso-width-percent:0;mso-height-percent:0;mso-wrap-distance-left:9pt;mso-wrap-distance-top:0;mso-wrap-distance-right:9pt;mso-wrap-distance-bottom:0;mso-position-horizontal:absolute;mso-position-horizontal-relative:text;mso-position-vertical:absolute;mso-position-vertical-relative:text;mso-width-percent:0;mso-height-percent:0;mso-width-relative:margin;mso-height-relative:margin;v-text-anchor:top" o:gfxdata="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" fillcolor="white [3212]" strokecolor="white [3212]" strokeweight=".5pt">
+                <v:textbox>
+                  <w:txbxContent>
+                    <w:p>
+                      <w:r>
+                        <w:t>Medlemmer</w:t>
+                      </w:r>
+                    </w:p>
+                  </w:txbxContent>
+                </v:textbox>
+              </v:shape>
+            </w:pict>
+          </mc:Fallback>
+        </mc:AlternateContent>
+      </w:r>
+      <w:r>
+        <w:rPr>
+          <w:noProof/>
+        </w:rPr>
+        <mc:AlternateContent>
+          <mc:Choice Requires="wps">
+            <w:drawing>
               <wp:anchor distT="0" distB="0" distL="114300" distR="114300" simplePos="0" relativeHeight="251671552" behindDoc="0" locked="0" layoutInCell="1" allowOverlap="1" wp14:anchorId="64D987F7" wp14:editId="0841FDDA">
                 <wp:simplePos x="0" y="0"/>
                 <wp:positionH relativeFrom="column">
@@ -1431,16 +1532,16 @@
                       <wps:txbx>
                         <w:txbxContent>
                           <w:p>
-                            <w:bookmarkStart w:id="1" w:name="_Hlk498674132"/>
-                            <w:bookmarkStart w:id="2" w:name="_Hlk498674133"/>
+                            <w:bookmarkStart w:id="0" w:name="_Hlk498674132"/>
+                            <w:bookmarkStart w:id="1" w:name="_Hlk498674133"/>
                             <w:r>
                               <w:rPr>
                                 <w:lang w:val="en-US"/>
                               </w:rPr>
                               <w:t>Kassere</w:t>
                             </w:r>
+                            <w:bookmarkEnd w:id="0"/>
                             <w:bookmarkEnd w:id="1"/>
-                            <w:bookmarkEnd w:id="2"/>
                           </w:p>
                         </w:txbxContent>
                       </wps:txbx>
@@ -2126,97 +2227,12 @@
           </mc:Choice>
           <mc:Fallback>
             <w:pict>
-              <v:shape w14:anchorId="66B455FB" id="Tekstfelt 13" o:spid="_x0000_s1035" type="#_x0000_t202" style="position:absolute;margin-left:74.2pt;margin-top:141.25pt;width:126.55pt;height:20.4pt;z-index:251670528;visibility:visible;mso-wrap-style:square;mso-width-percent:0;mso-height-percent:0;mso-wrap-distance-left:9pt;mso-wrap-distance-top:0;mso-wrap-distance-right:9pt;mso-wrap-distance-bottom:0;mso-position-horizontal:absolute;mso-position-horizontal-relative:text;mso-position-vertical:absolute;mso-position-vertical-relative:text;mso-width-percent:0;mso-height-percent:0;mso-width-relative:margin;mso-height-relative:margin;v-text-anchor:top" o:gfxdata="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" fillcolor="white [3201]" strokecolor="white [3212]" strokeweight=".5pt">
+              <v:shape w14:anchorId="66B455FB" id="Tekstfelt 13" o:spid="_x0000_s1036" type="#_x0000_t202" style="position:absolute;margin-left:74.2pt;margin-top:141.25pt;width:126.55pt;height:20.4pt;z-index:251670528;visibility:visible;mso-wrap-style:square;mso-width-percent:0;mso-height-percent:0;mso-wrap-distance-left:9pt;mso-wrap-distance-top:0;mso-wrap-distance-right:9pt;mso-wrap-distance-bottom:0;mso-position-horizontal:absolute;mso-position-horizontal-relative:text;mso-position-vertical:absolute;mso-position-vertical-relative:text;mso-width-percent:0;mso-height-percent:0;mso-width-relative:margin;mso-height-relative:margin;v-text-anchor:top" o:gfxdata="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" fillcolor="white [3201]" strokecolor="white [3212]" strokeweight=".5pt">
                 <v:textbox>
                   <w:txbxContent>
                     <w:p>
                       <w:r>
                         <w:t>Interesse organisationer</w:t>
-                      </w:r>
-                    </w:p>
-                  </w:txbxContent>
-                </v:textbox>
-              </v:shape>
-            </w:pict>
-          </mc:Fallback>
-        </mc:AlternateContent>
-      </w:r>
-      <w:r>
-        <w:rPr>
-          <w:noProof/>
-        </w:rPr>
-        <mc:AlternateContent>
-          <mc:Choice Requires="wps">
-            <w:drawing>
-              <wp:anchor distT="0" distB="0" distL="114300" distR="114300" simplePos="0" relativeHeight="251665408" behindDoc="0" locked="0" layoutInCell="1" allowOverlap="1" wp14:anchorId="4E81258B" wp14:editId="4B8A26D4">
-                <wp:simplePos x="0" y="0"/>
-                <wp:positionH relativeFrom="column">
-                  <wp:posOffset>1047750</wp:posOffset>
-                </wp:positionH>
-                <wp:positionV relativeFrom="paragraph">
-                  <wp:posOffset>1290320</wp:posOffset>
-                </wp:positionV>
-                <wp:extent cx="701040" cy="259080"/>
-                <wp:effectExtent l="0" t="0" r="22860" b="26670"/>
-                <wp:wrapNone/>
-                <wp:docPr id="8" name="Tekstfelt 8"/>
-                <wp:cNvGraphicFramePr/>
-                <a:graphic xmlns:a="http://schemas.openxmlformats.org/drawingml/2006/main">
-                  <a:graphicData uri="http://schemas.microsoft.com/office/word/2010/wordprocessingShape">
-                    <wps:wsp>
-                      <wps:cNvSpPr txBox="1"/>
-                      <wps:spPr>
-                        <a:xfrm>
-                          <a:off x="0" y="0"/>
-                          <a:ext cx="701040" cy="259080"/>
-                        </a:xfrm>
-                        <a:prstGeom prst="rect">
-                          <a:avLst/>
-                        </a:prstGeom>
-                        <a:solidFill>
-                          <a:schemeClr val="bg1"/>
-                        </a:solidFill>
-                        <a:ln w="6350">
-                          <a:solidFill>
-                            <a:schemeClr val="bg1"/>
-                          </a:solidFill>
-                        </a:ln>
-                      </wps:spPr>
-                      <wps:txbx>
-                        <w:txbxContent>
-                          <w:p>
-                            <w:r>
-                              <w:t>End-user</w:t>
-                            </w:r>
-                          </w:p>
-                        </w:txbxContent>
-                      </wps:txbx>
-                      <wps:bodyPr rot="0" spcFirstLastPara="0" vertOverflow="overflow" horzOverflow="overflow" vert="horz" wrap="square" lIns="91440" tIns="45720" rIns="91440" bIns="45720" numCol="1" spcCol="0" rtlCol="0" fromWordArt="0" anchor="t" anchorCtr="0" forceAA="0" compatLnSpc="1">
-                        <a:prstTxWarp prst="textNoShape">
-                          <a:avLst/>
-                        </a:prstTxWarp>
-                        <a:noAutofit/>
-                      </wps:bodyPr>
-                    </wps:wsp>
-                  </a:graphicData>
-                </a:graphic>
-                <wp14:sizeRelH relativeFrom="margin">
-                  <wp14:pctWidth>0</wp14:pctWidth>
-                </wp14:sizeRelH>
-                <wp14:sizeRelV relativeFrom="margin">
-                  <wp14:pctHeight>0</wp14:pctHeight>
-                </wp14:sizeRelV>
-              </wp:anchor>
-            </w:drawing>
-          </mc:Choice>
-          <mc:Fallback>
-            <w:pict>
-              <v:shape w14:anchorId="4E81258B" id="Tekstfelt 8" o:spid="_x0000_s1036" type="#_x0000_t202" style="position:absolute;margin-left:82.5pt;margin-top:101.6pt;width:55.2pt;height:20.4pt;z-index:251665408;visibility:visible;mso-wrap-style:square;mso-width-percent:0;mso-height-percent:0;mso-wrap-distance-left:9pt;mso-wrap-distance-top:0;mso-wrap-distance-right:9pt;mso-wrap-distance-bottom:0;mso-position-horizontal:absolute;mso-position-horizontal-relative:text;mso-position-vertical:absolute;mso-position-vertical-relative:text;mso-width-percent:0;mso-height-percent:0;mso-width-relative:margin;mso-height-relative:margin;v-text-anchor:top" o:gfxdata="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" fillcolor="white [3212]" strokecolor="white [3212]" strokeweight=".5pt">
-                <v:textbox>
-                  <w:txbxContent>
-                    <w:p>
-                      <w:r>
-                        <w:t>End-user</w:t>
                       </w:r>
                     </w:p>
                   </w:txbxContent>
@@ -2404,6 +2420,7 @@
           </mc:Fallback>
         </mc:AlternateContent>
       </w:r>
+      <w:bookmarkStart w:id="2" w:name="_GoBack"/>
       <w:r>
         <w:rPr>
           <w:noProof/>
@@ -2422,6 +2439,7 @@
           </wp:inline>
         </w:drawing>
       </w:r>
+      <w:bookmarkEnd w:id="2"/>
     </w:p>
     <w:p>
       <w:pPr>
@@ -6163,7 +6181,7 @@
 </file>
 
 <file path=customXml/itemProps1.xml><?xml version="1.0" encoding="utf-8"?>
-<ds:datastoreItem xmlns:ds="http://schemas.openxmlformats.org/officeDocument/2006/customXml" ds:itemID="{A3EC3270-C631-45DA-9F7D-B7D004EB1168}">
+<ds:datastoreItem xmlns:ds="http://schemas.openxmlformats.org/officeDocument/2006/customXml" ds:itemID="{5A974D7B-7EE3-4FC0-B458-9504F6C8229A}">
   <ds:schemaRefs>
     <ds:schemaRef ds:uri="http://schemas.openxmlformats.org/officeDocument/2006/bibliography"/>
   </ds:schemaRefs>

</xml_diff>

<commit_message>
Mindre rettelser, kommentarer og tilføjelser til interessentanalyse
</commit_message>
<xml_diff>
--- a/ITO/Interessent analyse.docx
+++ b/ITO/Interessent analyse.docx
@@ -18,15 +18,19 @@
         <w:t>Interessent analyse</w:t>
       </w:r>
     </w:p>
-    <w:p>
-      <w:r>
-        <w:t xml:space="preserve">For svømmeklubben- og </w:t>
+    <w:p/>
+    <w:p>
+      <w:r>
+        <w:t>Fra</w:t>
+      </w:r>
+      <w:r>
+        <w:t xml:space="preserve"> svømmeklubben- og </w:t>
       </w:r>
       <w:r>
         <w:t>systemudviklernes</w:t>
       </w:r>
       <w:r>
-        <w:t xml:space="preserve"> siden</w:t>
+        <w:t xml:space="preserve"> side</w:t>
       </w:r>
     </w:p>
     <w:p>
@@ -76,13 +80,7 @@
         <w:jc w:val="both"/>
       </w:pPr>
       <w:r>
-        <w:t>Ledelsen</w:t>
-      </w:r>
-      <w:r>
-        <w:t>.</w:t>
-      </w:r>
-      <w:r>
-        <w:t xml:space="preserve"> </w:t>
+        <w:t xml:space="preserve">Ledelsen </w:t>
       </w:r>
     </w:p>
     <w:p>
@@ -155,7 +153,13 @@
         <w:jc w:val="both"/>
       </w:pPr>
       <w:r>
-        <w:t xml:space="preserve">Systemudviklerne skal lave et styresystemet, der opfylder, de specifikke krav ledelsen har til systemet. </w:t>
+        <w:t>Systemudvik</w:t>
+      </w:r>
+      <w:r>
+        <w:t>lerne skal lave et styresystem, der opfylder</w:t>
+      </w:r>
+      <w:r>
+        <w:t xml:space="preserve"> de specifikke krav ledelsen har til systemet. </w:t>
       </w:r>
     </w:p>
     <w:p>
@@ -168,10 +172,13 @@
         <w:jc w:val="both"/>
       </w:pPr>
       <w:r>
-        <w:t>Udviklerne skal være færdige inden for en bestemt dat</w:t>
-      </w:r>
-      <w:r>
-        <w:t>eline.</w:t>
+        <w:t xml:space="preserve">Udviklerne skal være </w:t>
+      </w:r>
+      <w:r>
+        <w:t>færdige inden for en bestemt dead</w:t>
+      </w:r>
+      <w:r>
+        <w:t>line.</w:t>
       </w:r>
       <w:r>
         <w:t xml:space="preserve">  </w:t>
@@ -184,8 +191,22 @@
       <w:pPr>
         <w:jc w:val="both"/>
       </w:pPr>
-      <w:r>
-        <w:t xml:space="preserve">Har formanden en rolle i klubben? Udover og sidde i ledelsen? </w:t>
+      <w:commentRangeStart w:id="0"/>
+      <w:r>
+        <w:t>Har formanden</w:t>
+      </w:r>
+      <w:r>
+        <w:t xml:space="preserve"> en rolle i klubben? Udover at</w:t>
+      </w:r>
+      <w:r>
+        <w:t xml:space="preserve"> sidde i ledelsen? </w:t>
+      </w:r>
+      <w:commentRangeEnd w:id="0"/>
+      <w:r>
+        <w:rPr>
+          <w:rStyle w:val="Kommentarhenvisning"/>
+        </w:rPr>
+        <w:commentReference w:id="0"/>
       </w:r>
     </w:p>
     <w:p>
@@ -201,7 +222,24 @@
         <w:t>Formanden tager imod nye medlemmer</w:t>
       </w:r>
       <w:r>
-        <w:t>.</w:t>
+        <w:t>, og registrerer</w:t>
+      </w:r>
+      <w:r>
+        <w:t xml:space="preserve"> dem med deres stam</w:t>
+      </w:r>
+      <w:r>
+        <w:t>oplysninger</w:t>
+      </w:r>
+      <w:r>
+        <w:t>, fx navn, alder osv.</w:t>
+      </w:r>
+    </w:p>
+    <w:p>
+      <w:pPr>
+        <w:jc w:val="both"/>
+      </w:pPr>
+      <w:r>
+        <w:t xml:space="preserve">Hvem betaler til klubben? </w:t>
       </w:r>
     </w:p>
     <w:p>
@@ -214,18 +252,94 @@
         <w:jc w:val="both"/>
       </w:pPr>
       <w:r>
-        <w:t>Registreres dem med deres stam</w:t>
-      </w:r>
-      <w:r>
-        <w:t>oplysninger fx ”alder” m.m.</w:t>
-      </w:r>
-    </w:p>
-    <w:p>
-      <w:pPr>
-        <w:jc w:val="both"/>
-      </w:pPr>
-      <w:r>
-        <w:t xml:space="preserve">Hvem betaler til klubben? </w:t>
+        <w:t>Det gør medlemmerne</w:t>
+      </w:r>
+      <w:r>
+        <w:t>. Kontingenterne lyder som følger:</w:t>
+      </w:r>
+      <w:r>
+        <w:t xml:space="preserve"> </w:t>
+      </w:r>
+    </w:p>
+    <w:p>
+      <w:pPr>
+        <w:pStyle w:val="Listeafsnit"/>
+        <w:numPr>
+          <w:ilvl w:val="1"/>
+          <w:numId w:val="1"/>
+        </w:numPr>
+        <w:jc w:val="both"/>
+      </w:pPr>
+      <w:r>
+        <w:t>Under 18 år (1000 kr.) årligt</w:t>
+      </w:r>
+      <w:r>
+        <w:t>.</w:t>
+      </w:r>
+      <w:r>
+        <w:t xml:space="preserve"> </w:t>
+      </w:r>
+    </w:p>
+    <w:p>
+      <w:pPr>
+        <w:pStyle w:val="Listeafsnit"/>
+        <w:numPr>
+          <w:ilvl w:val="1"/>
+          <w:numId w:val="1"/>
+        </w:numPr>
+        <w:jc w:val="both"/>
+      </w:pPr>
+      <w:r>
+        <w:t>Over 18 år (1600 kr.) årligt</w:t>
+      </w:r>
+      <w:r>
+        <w:t>.</w:t>
+      </w:r>
+    </w:p>
+    <w:p>
+      <w:pPr>
+        <w:pStyle w:val="Listeafsnit"/>
+        <w:numPr>
+          <w:ilvl w:val="1"/>
+          <w:numId w:val="1"/>
+        </w:numPr>
+        <w:jc w:val="both"/>
+      </w:pPr>
+      <w:r>
+        <w:t>Aktive m</w:t>
+      </w:r>
+      <w:r>
+        <w:t>edlemmer over 60 år får 25% rabat</w:t>
+      </w:r>
+    </w:p>
+    <w:p>
+      <w:pPr>
+        <w:pStyle w:val="Listeafsnit"/>
+        <w:numPr>
+          <w:ilvl w:val="1"/>
+          <w:numId w:val="1"/>
+        </w:numPr>
+        <w:jc w:val="both"/>
+      </w:pPr>
+      <w:r>
+        <w:t>Passivt medlemskab (500 kr.) årligt</w:t>
+      </w:r>
+      <w:r>
+        <w:t>.</w:t>
+      </w:r>
+    </w:p>
+    <w:p>
+      <w:pPr>
+        <w:jc w:val="both"/>
+      </w:pPr>
+      <w:r>
+        <w:t>Hvad skal systemudviklerne være opmærksom</w:t>
+      </w:r>
+      <w:r>
+        <w:t xml:space="preserve">me på mht. </w:t>
+      </w:r>
+      <w:r>
+        <w:t xml:space="preserve">priserne? </w:t>
       </w:r>
     </w:p>
     <w:p>
@@ -238,97 +352,7 @@
         <w:jc w:val="both"/>
       </w:pPr>
       <w:r>
-        <w:t>Det gør medlemmerne</w:t>
-      </w:r>
-      <w:r>
-        <w:t>.</w:t>
-      </w:r>
-      <w:r>
-        <w:t xml:space="preserve"> </w:t>
-      </w:r>
-    </w:p>
-    <w:p>
-      <w:pPr>
-        <w:pStyle w:val="Listeafsnit"/>
-        <w:numPr>
-          <w:ilvl w:val="1"/>
-          <w:numId w:val="1"/>
-        </w:numPr>
-        <w:jc w:val="both"/>
-      </w:pPr>
-      <w:r>
-        <w:t>Under 18 år (1000 kr.) årligt</w:t>
-      </w:r>
-      <w:r>
-        <w:t>.</w:t>
-      </w:r>
-      <w:r>
-        <w:t xml:space="preserve"> </w:t>
-      </w:r>
-    </w:p>
-    <w:p>
-      <w:pPr>
-        <w:pStyle w:val="Listeafsnit"/>
-        <w:numPr>
-          <w:ilvl w:val="1"/>
-          <w:numId w:val="1"/>
-        </w:numPr>
-        <w:jc w:val="both"/>
-      </w:pPr>
-      <w:r>
-        <w:t>Over 18 år (1600 kr.) årligt</w:t>
-      </w:r>
-      <w:r>
-        <w:t>.</w:t>
-      </w:r>
-    </w:p>
-    <w:p>
-      <w:pPr>
-        <w:pStyle w:val="Listeafsnit"/>
-        <w:numPr>
-          <w:ilvl w:val="1"/>
-          <w:numId w:val="1"/>
-        </w:numPr>
-        <w:jc w:val="both"/>
-      </w:pPr>
-      <w:r>
-        <w:t>60+</w:t>
-      </w:r>
-      <w:r>
-        <w:t xml:space="preserve"> år</w:t>
-      </w:r>
-      <w:r>
-        <w:t xml:space="preserve"> (for 25% rabat) årligt</w:t>
-      </w:r>
-      <w:r>
-        <w:t xml:space="preserve"> (aktivt medlemskab)</w:t>
-      </w:r>
-      <w:r>
-        <w:t>.</w:t>
-      </w:r>
-    </w:p>
-    <w:p>
-      <w:pPr>
-        <w:pStyle w:val="Listeafsnit"/>
-        <w:numPr>
-          <w:ilvl w:val="1"/>
-          <w:numId w:val="1"/>
-        </w:numPr>
-        <w:jc w:val="both"/>
-      </w:pPr>
-      <w:r>
-        <w:t>Passivt medlemskab (500 kr.) årligt</w:t>
-      </w:r>
-      <w:r>
-        <w:t>.</w:t>
-      </w:r>
-    </w:p>
-    <w:p>
-      <w:pPr>
-        <w:jc w:val="both"/>
-      </w:pPr>
-      <w:r>
-        <w:t xml:space="preserve">Hvad skal systemudviklerne være opmærksom på med priserne? </w:t>
+        <w:t xml:space="preserve">Udviklerne skal være opmærksomme på, om medlemmerne er over eller under 18 år. </w:t>
       </w:r>
     </w:p>
     <w:p>
@@ -341,7 +365,27 @@
         <w:jc w:val="both"/>
       </w:pPr>
       <w:r>
-        <w:t xml:space="preserve">Udviklerne skal være opmærksomme på, om medlemmerne er over eller under 18 år. </w:t>
+        <w:t>Udviklerne er opmærksomme på</w:t>
+      </w:r>
+      <w:r>
+        <w:t xml:space="preserve"> om medlemmerne er</w:t>
+      </w:r>
+      <w:r>
+        <w:t xml:space="preserve"> </w:t>
+      </w:r>
+      <w:r>
+        <w:t>over 60 år</w:t>
+      </w:r>
+      <w:r>
+        <w:t xml:space="preserve">. </w:t>
+      </w:r>
+    </w:p>
+    <w:p>
+      <w:pPr>
+        <w:jc w:val="both"/>
+      </w:pPr>
+      <w:r>
+        <w:t xml:space="preserve">Hvem kan blive generet af klubbens tilstedeværelse? </w:t>
       </w:r>
     </w:p>
     <w:p>
@@ -354,15 +398,19 @@
         <w:jc w:val="both"/>
       </w:pPr>
       <w:r>
-        <w:t xml:space="preserve">Udviklerne er opmærksomme på 60+ medlemmer. </w:t>
-      </w:r>
-    </w:p>
-    <w:p>
-      <w:pPr>
-        <w:jc w:val="both"/>
-      </w:pPr>
-      <w:r>
-        <w:t xml:space="preserve">Hvem kan blive generet af klubbens tilstedeværelse? </w:t>
+        <w:t>Konkurrenter til klubben</w:t>
+      </w:r>
+      <w:r>
+        <w:t>,</w:t>
+      </w:r>
+      <w:r>
+        <w:t xml:space="preserve"> </w:t>
+      </w:r>
+      <w:r>
+        <w:t>altså andre svømmeklubber i nærområdet</w:t>
+      </w:r>
+      <w:r>
+        <w:t>.</w:t>
       </w:r>
     </w:p>
     <w:p>
@@ -375,16 +423,36 @@
         <w:jc w:val="both"/>
       </w:pPr>
       <w:r>
-        <w:t xml:space="preserve">Konkurrenter til klubben </w:t>
-      </w:r>
-      <w:r>
-        <w:t>f</w:t>
-      </w:r>
-      <w:r>
-        <w:t>x andre svømmeklubber</w:t>
-      </w:r>
-      <w:r>
-        <w:t>, hvis der ligger en anden svømmeklub i samme kommunen.</w:t>
+        <w:t>Konkurrencesvøm</w:t>
+      </w:r>
+      <w:r>
+        <w:t>mer der konkurrerer imod</w:t>
+      </w:r>
+      <w:r>
+        <w:t xml:space="preserve"> Delfinerne. </w:t>
+      </w:r>
+      <w:r>
+        <w:t xml:space="preserve"> </w:t>
+      </w:r>
+    </w:p>
+    <w:p>
+      <w:pPr>
+        <w:jc w:val="both"/>
+      </w:pPr>
+      <w:r>
+        <w:t>Er der mulighed for</w:t>
+      </w:r>
+      <w:r>
+        <w:t>,</w:t>
+      </w:r>
+      <w:r>
+        <w:t xml:space="preserve"> at skabe en karriere</w:t>
+      </w:r>
+      <w:r>
+        <w:t xml:space="preserve"> i svømmeklubben</w:t>
+      </w:r>
+      <w:r>
+        <w:t xml:space="preserve">? </w:t>
       </w:r>
     </w:p>
     <w:p>
@@ -397,30 +465,13 @@
         <w:jc w:val="both"/>
       </w:pPr>
       <w:r>
-        <w:t>Konkurrencesvøm</w:t>
-      </w:r>
-      <w:r>
-        <w:t>mer der konkurrerer imod</w:t>
-      </w:r>
-      <w:r>
-        <w:t xml:space="preserve"> Delfinerne. </w:t>
-      </w:r>
-      <w:r>
-        <w:t xml:space="preserve"> </w:t>
-      </w:r>
-    </w:p>
-    <w:p>
-      <w:pPr>
-        <w:jc w:val="both"/>
-      </w:pPr>
-      <w:r>
-        <w:t>Er der mulighed for</w:t>
-      </w:r>
-      <w:r>
-        <w:t>,</w:t>
-      </w:r>
-      <w:r>
-        <w:t xml:space="preserve"> at skabe en karriere? </w:t>
+        <w:t xml:space="preserve">Man kan gå til </w:t>
+      </w:r>
+      <w:r>
+        <w:t>konkurrencesvømning</w:t>
+      </w:r>
+      <w:r>
+        <w:t xml:space="preserve">, med en tilknyttet træner dertil. </w:t>
       </w:r>
     </w:p>
     <w:p>
@@ -431,25 +482,6 @@
           <w:numId w:val="1"/>
         </w:numPr>
         <w:jc w:val="both"/>
-      </w:pPr>
-      <w:r>
-        <w:t xml:space="preserve">Man kan gå til </w:t>
-      </w:r>
-      <w:r>
-        <w:t>konkurrencesvømning</w:t>
-      </w:r>
-      <w:r>
-        <w:t xml:space="preserve">, med en tilknyttet træner dertil. </w:t>
-      </w:r>
-    </w:p>
-    <w:p>
-      <w:pPr>
-        <w:pStyle w:val="Listeafsnit"/>
-        <w:numPr>
-          <w:ilvl w:val="0"/>
-          <w:numId w:val="1"/>
-        </w:numPr>
-        <w:jc w:val="both"/>
         <w:rPr>
           <w:b/>
           <w:sz w:val="28"/>
@@ -460,16 +492,28 @@
         <w:t>Konkurrencesvøm</w:t>
       </w:r>
       <w:r>
-        <w:t>merne er delt ind i to hold</w:t>
-      </w:r>
-      <w:r>
-        <w:t>, ungdomshold (under 18 år) og seniorhold</w:t>
+        <w:t xml:space="preserve">merne er </w:t>
+      </w:r>
+      <w:r>
+        <w:t>inddelt</w:t>
+      </w:r>
+      <w:r>
+        <w:t xml:space="preserve"> i to hold</w:t>
+      </w:r>
+      <w:r>
+        <w:t xml:space="preserve">: </w:t>
+      </w:r>
+      <w:r>
+        <w:t>ungdomshold (under 18 år) og seniorhold</w:t>
       </w:r>
       <w:r>
         <w:t xml:space="preserve"> </w:t>
       </w:r>
       <w:r>
-        <w:t>(18 år eller over).</w:t>
+        <w:t xml:space="preserve">(18 år og </w:t>
+      </w:r>
+      <w:r>
+        <w:t>over).</w:t>
       </w:r>
       <w:r>
         <w:rPr>
@@ -515,7 +559,13 @@
         <w:rPr>
           <w:i/>
         </w:rPr>
-        <w:t>Man kan siger, jo mere indflydelse</w:t>
+        <w:t xml:space="preserve">Man kan sige, at </w:t>
+      </w:r>
+      <w:r>
+        <w:rPr>
+          <w:i/>
+        </w:rPr>
+        <w:t>jo mere indflydelse</w:t>
       </w:r>
       <w:r>
         <w:rPr>
@@ -655,6 +705,9 @@
             <w:r>
               <w:t>Andre konkurrencesvømmer</w:t>
             </w:r>
+            <w:r>
+              <w:t>e</w:t>
+            </w:r>
           </w:p>
         </w:tc>
         <w:tc>
@@ -668,7 +721,7 @@
           </w:p>
           <w:p>
             <w:r>
-              <w:t xml:space="preserve">Konkurrencesvømmer </w:t>
+              <w:t>Konkurrencesvømmere</w:t>
             </w:r>
           </w:p>
           <w:p>
@@ -876,7 +929,7 @@
           </w:tcPr>
           <w:p>
             <w:r>
-              <w:t xml:space="preserve">Andre systemudvikler </w:t>
+              <w:t>Andre systemudviklere</w:t>
             </w:r>
             <w:r>
               <w:br/>
@@ -889,7 +942,13 @@
           </w:tcPr>
           <w:p>
             <w:r>
-              <w:t xml:space="preserve">Os som systemudvikler </w:t>
+              <w:t>Os som systemudvikler</w:t>
+            </w:r>
+            <w:r>
+              <w:t>e</w:t>
+            </w:r>
+            <w:r>
+              <w:t xml:space="preserve"> </w:t>
             </w:r>
           </w:p>
           <w:p>
@@ -952,7 +1011,10 @@
           </w:tcPr>
           <w:p>
             <w:r>
-              <w:t>Skrift af gamle styresystem</w:t>
+              <w:t>Sk</w:t>
+            </w:r>
+            <w:r>
+              <w:t>ift af gamle styresystem</w:t>
             </w:r>
           </w:p>
         </w:tc>
@@ -973,7 +1035,13 @@
         <w:t xml:space="preserve"> </w:t>
       </w:r>
       <w:r>
-        <w:t xml:space="preserve">Hvis man skulle udvælge de vigtigste interessenter der skulle være.  </w:t>
+        <w:t>Hvis man skulle udvælge de vig</w:t>
+      </w:r>
+      <w:r>
+        <w:t xml:space="preserve">tigste interessenter der måtte </w:t>
+      </w:r>
+      <w:r>
+        <w:t xml:space="preserve">være.  </w:t>
       </w:r>
     </w:p>
     <w:p>
@@ -1062,14 +1130,25 @@
         </w:numPr>
         <w:jc w:val="both"/>
       </w:pPr>
+      <w:commentRangeStart w:id="1"/>
       <w:r>
         <w:t xml:space="preserve">De andre svømmeklubber </w:t>
       </w:r>
       <w:r>
-        <w:t xml:space="preserve">i nærområdet, </w:t>
+        <w:t>i nærområdet</w:t>
+      </w:r>
+      <w:r>
+        <w:t xml:space="preserve"> </w:t>
       </w:r>
       <w:r>
         <w:t xml:space="preserve">lukker ned pga. dårlig økonomi.  </w:t>
+      </w:r>
+      <w:commentRangeEnd w:id="1"/>
+      <w:r>
+        <w:rPr>
+          <w:rStyle w:val="Kommentarhenvisning"/>
+        </w:rPr>
+        <w:commentReference w:id="1"/>
       </w:r>
     </w:p>
     <w:p>
@@ -1093,7 +1172,16 @@
         <w:t>Det bliver nemmere</w:t>
       </w:r>
       <w:r>
-        <w:t xml:space="preserve"> og registrer nye medlemmer.</w:t>
+        <w:t xml:space="preserve"> at</w:t>
+      </w:r>
+      <w:r>
+        <w:t xml:space="preserve"> registrer</w:t>
+      </w:r>
+      <w:r>
+        <w:t>e</w:t>
+      </w:r>
+      <w:r>
+        <w:t xml:space="preserve"> nye medlemmer.</w:t>
       </w:r>
     </w:p>
     <w:p>
@@ -1106,7 +1194,10 @@
         <w:jc w:val="both"/>
       </w:pPr>
       <w:r>
-        <w:t>Systemudviklerne overholder datelinen.</w:t>
+        <w:t>Systemudviklerne overholder dead</w:t>
+      </w:r>
+      <w:r>
+        <w:t>linen.</w:t>
       </w:r>
     </w:p>
     <w:p>
@@ -1119,7 +1210,25 @@
         <w:jc w:val="both"/>
       </w:pPr>
       <w:r>
-        <w:t xml:space="preserve">Systemet skal ikke blive fornyet inden for en 5 år radius  </w:t>
+        <w:t xml:space="preserve">Systemet skal </w:t>
+      </w:r>
+      <w:r>
+        <w:t xml:space="preserve">som udgangspunkt </w:t>
+      </w:r>
+      <w:r>
+        <w:t xml:space="preserve">ikke </w:t>
+      </w:r>
+      <w:r>
+        <w:t>fornys</w:t>
+      </w:r>
+      <w:r>
+        <w:t xml:space="preserve"> inden for </w:t>
+      </w:r>
+      <w:r>
+        <w:t>de første fem år.</w:t>
+      </w:r>
+      <w:r>
+        <w:t xml:space="preserve"> </w:t>
       </w:r>
     </w:p>
     <w:p>
@@ -1194,7 +1303,10 @@
         <w:jc w:val="both"/>
       </w:pPr>
       <w:r>
-        <w:t xml:space="preserve">En faldene vækst i økonomien. </w:t>
+        <w:t>Faldende omsætning</w:t>
+      </w:r>
+      <w:r>
+        <w:t xml:space="preserve">. </w:t>
       </w:r>
     </w:p>
     <w:p>
@@ -1208,7 +1320,13 @@
       </w:pPr>
       <w:r>
         <w:lastRenderedPageBreak/>
-        <w:t xml:space="preserve">Hvad ønsker ledelsen ikke at se for systemet? </w:t>
+        <w:t>Hva</w:t>
+      </w:r>
+      <w:r>
+        <w:t>d ønsker ledelsen ikke at se mht.</w:t>
+      </w:r>
+      <w:r>
+        <w:t xml:space="preserve"> systemet? </w:t>
       </w:r>
     </w:p>
     <w:p>
@@ -1221,7 +1339,10 @@
         <w:jc w:val="both"/>
       </w:pPr>
       <w:r>
-        <w:t>At Systemet ikke lever op til ledelsens krav.</w:t>
+        <w:t>At s</w:t>
+      </w:r>
+      <w:r>
+        <w:t>ystemet ikke lever op til ledelsens krav.</w:t>
       </w:r>
     </w:p>
     <w:p>
@@ -1234,13 +1355,10 @@
         <w:jc w:val="both"/>
       </w:pPr>
       <w:r>
-        <w:t>Udviklerne overholder ikke dateline</w:t>
-      </w:r>
-      <w:r>
-        <w:t>n</w:t>
-      </w:r>
-      <w:r>
-        <w:t xml:space="preserve">.  </w:t>
+        <w:t>Udv</w:t>
+      </w:r>
+      <w:r>
+        <w:t>iklerne overholder ikke deadlinen.</w:t>
       </w:r>
     </w:p>
     <w:p>
@@ -1287,8 +1405,13 @@
         <w:jc w:val="both"/>
       </w:pPr>
       <w:r>
-        <w:t xml:space="preserve">En fast dateline </w:t>
-      </w:r>
+        <w:t>En fast d</w:t>
+      </w:r>
+      <w:r>
+        <w:t>eadline.</w:t>
+      </w:r>
+      <w:bookmarkStart w:id="2" w:name="_GoBack"/>
+      <w:bookmarkEnd w:id="2"/>
     </w:p>
     <w:p>
       <w:pPr>
@@ -1736,8 +1859,6 @@
       <w:r>
         <w:t xml:space="preserve"> med resten. </w:t>
       </w:r>
-      <w:bookmarkStart w:id="0" w:name="_GoBack"/>
-      <w:bookmarkEnd w:id="0"/>
     </w:p>
     <w:p/>
     <w:p/>
@@ -1749,7 +1870,7 @@
         <mc:AlternateContent>
           <mc:Choice Requires="wps">
             <w:drawing>
-              <wp:anchor distT="0" distB="0" distL="114300" distR="114300" simplePos="0" relativeHeight="251659264" behindDoc="0" locked="0" layoutInCell="1" allowOverlap="1" wp14:anchorId="62792255" wp14:editId="5C26F3A4">
+              <wp:anchor distT="0" distB="0" distL="114300" distR="114300" simplePos="0" relativeHeight="251659264" behindDoc="0" locked="0" layoutInCell="1" allowOverlap="1" wp14:anchorId="3633A9C5" wp14:editId="7704AD66">
                 <wp:simplePos x="0" y="0"/>
                 <wp:positionH relativeFrom="column">
                   <wp:posOffset>2181225</wp:posOffset>
@@ -1847,7 +1968,7 @@
         <mc:AlternateContent>
           <mc:Choice Requires="wps">
             <w:drawing>
-              <wp:anchor distT="0" distB="0" distL="114300" distR="114300" simplePos="0" relativeHeight="251665408" behindDoc="0" locked="0" layoutInCell="1" allowOverlap="1" wp14:anchorId="4E81258B" wp14:editId="4B8A26D4">
+              <wp:anchor distT="0" distB="0" distL="114300" distR="114300" simplePos="0" relativeHeight="251665408" behindDoc="0" locked="0" layoutInCell="1" allowOverlap="1" wp14:anchorId="097D2329" wp14:editId="20BA8E2C">
                 <wp:simplePos x="0" y="0"/>
                 <wp:positionH relativeFrom="column">
                   <wp:posOffset>3467913</wp:posOffset>
@@ -1932,7 +2053,7 @@
         <mc:AlternateContent>
           <mc:Choice Requires="wps">
             <w:drawing>
-              <wp:anchor distT="0" distB="0" distL="114300" distR="114300" simplePos="0" relativeHeight="251671552" behindDoc="0" locked="0" layoutInCell="1" allowOverlap="1" wp14:anchorId="64D987F7" wp14:editId="0841FDDA">
+              <wp:anchor distT="0" distB="0" distL="114300" distR="114300" simplePos="0" relativeHeight="251671552" behindDoc="0" locked="0" layoutInCell="1" allowOverlap="1" wp14:anchorId="2FED0341" wp14:editId="32A2A337">
                 <wp:simplePos x="0" y="0"/>
                 <wp:positionH relativeFrom="column">
                   <wp:posOffset>2845435</wp:posOffset>
@@ -2027,7 +2148,7 @@
         <mc:AlternateContent>
           <mc:Choice Requires="wps">
             <w:drawing>
-              <wp:anchor distT="0" distB="0" distL="114300" distR="114300" simplePos="0" relativeHeight="251667456" behindDoc="0" locked="0" layoutInCell="1" allowOverlap="1" wp14:anchorId="5D5DAF78" wp14:editId="6E218713">
+              <wp:anchor distT="0" distB="0" distL="114300" distR="114300" simplePos="0" relativeHeight="251667456" behindDoc="0" locked="0" layoutInCell="1" allowOverlap="1" wp14:anchorId="245C3D37" wp14:editId="01A51E5B">
                 <wp:simplePos x="0" y="0"/>
                 <wp:positionH relativeFrom="column">
                   <wp:posOffset>3711575</wp:posOffset>
@@ -2064,16 +2185,16 @@
                       <wps:txbx>
                         <w:txbxContent>
                           <w:p>
-                            <w:bookmarkStart w:id="1" w:name="_Hlk498674132"/>
-                            <w:bookmarkStart w:id="2" w:name="_Hlk498674133"/>
+                            <w:bookmarkStart w:id="3" w:name="_Hlk498674132"/>
+                            <w:bookmarkStart w:id="4" w:name="_Hlk498674133"/>
                             <w:r>
                               <w:rPr>
                                 <w:lang w:val="en-US"/>
                               </w:rPr>
                               <w:t>Kassere</w:t>
                             </w:r>
-                            <w:bookmarkEnd w:id="1"/>
-                            <w:bookmarkEnd w:id="2"/>
+                            <w:bookmarkEnd w:id="3"/>
+                            <w:bookmarkEnd w:id="4"/>
                           </w:p>
                         </w:txbxContent>
                       </wps:txbx>
@@ -2126,7 +2247,7 @@
         <mc:AlternateContent>
           <mc:Choice Requires="wps">
             <w:drawing>
-              <wp:anchor distT="0" distB="0" distL="114300" distR="114300" simplePos="0" relativeHeight="251668480" behindDoc="0" locked="0" layoutInCell="1" allowOverlap="1" wp14:anchorId="5FD9B599" wp14:editId="3E188A5F">
+              <wp:anchor distT="0" distB="0" distL="114300" distR="114300" simplePos="0" relativeHeight="251668480" behindDoc="0" locked="0" layoutInCell="1" allowOverlap="1" wp14:anchorId="368A4574" wp14:editId="7197360D">
                 <wp:simplePos x="0" y="0"/>
                 <wp:positionH relativeFrom="column">
                   <wp:posOffset>3044190</wp:posOffset>
@@ -2208,7 +2329,7 @@
         <mc:AlternateContent>
           <mc:Choice Requires="wps">
             <w:drawing>
-              <wp:anchor distT="0" distB="0" distL="114300" distR="114300" simplePos="0" relativeHeight="251666432" behindDoc="0" locked="0" layoutInCell="1" allowOverlap="1" wp14:anchorId="2E27D00A" wp14:editId="4864D8B0">
+              <wp:anchor distT="0" distB="0" distL="114300" distR="114300" simplePos="0" relativeHeight="251666432" behindDoc="0" locked="0" layoutInCell="1" allowOverlap="1" wp14:anchorId="51017DE4" wp14:editId="414786B2">
                 <wp:simplePos x="0" y="0"/>
                 <wp:positionH relativeFrom="column">
                   <wp:posOffset>2966085</wp:posOffset>
@@ -2293,7 +2414,7 @@
         <mc:AlternateContent>
           <mc:Choice Requires="wps">
             <w:drawing>
-              <wp:anchor distT="0" distB="0" distL="114300" distR="114300" simplePos="0" relativeHeight="251661312" behindDoc="0" locked="0" layoutInCell="1" allowOverlap="1" wp14:anchorId="1747E71B" wp14:editId="3C79AC62">
+              <wp:anchor distT="0" distB="0" distL="114300" distR="114300" simplePos="0" relativeHeight="251661312" behindDoc="0" locked="0" layoutInCell="1" allowOverlap="1" wp14:anchorId="70071F98" wp14:editId="5C540E9E">
                 <wp:simplePos x="0" y="0"/>
                 <wp:positionH relativeFrom="margin">
                   <wp:posOffset>371475</wp:posOffset>
@@ -2414,7 +2535,7 @@
         <mc:AlternateContent>
           <mc:Choice Requires="wps">
             <w:drawing>
-              <wp:anchor distT="0" distB="0" distL="114300" distR="114300" simplePos="0" relativeHeight="251660288" behindDoc="0" locked="0" layoutInCell="1" allowOverlap="1" wp14:anchorId="25A44245" wp14:editId="298F0717">
+              <wp:anchor distT="0" distB="0" distL="114300" distR="114300" simplePos="0" relativeHeight="251660288" behindDoc="0" locked="0" layoutInCell="1" allowOverlap="1" wp14:anchorId="1FC19BBE" wp14:editId="6180816B">
                 <wp:simplePos x="0" y="0"/>
                 <wp:positionH relativeFrom="column">
                   <wp:posOffset>4423410</wp:posOffset>
@@ -2516,7 +2637,7 @@
         <mc:AlternateContent>
           <mc:Choice Requires="wps">
             <w:drawing>
-              <wp:anchor distT="0" distB="0" distL="114300" distR="114300" simplePos="0" relativeHeight="251662336" behindDoc="0" locked="0" layoutInCell="1" allowOverlap="1" wp14:anchorId="22D70093" wp14:editId="2D3DBA21">
+              <wp:anchor distT="0" distB="0" distL="114300" distR="114300" simplePos="0" relativeHeight="251662336" behindDoc="0" locked="0" layoutInCell="1" allowOverlap="1" wp14:anchorId="19F1C4F5" wp14:editId="6B1DB1BC">
                 <wp:simplePos x="0" y="0"/>
                 <wp:positionH relativeFrom="column">
                   <wp:posOffset>2156460</wp:posOffset>
@@ -2608,7 +2729,7 @@
         <mc:AlternateContent>
           <mc:Choice Requires="wps">
             <w:drawing>
-              <wp:anchor distT="0" distB="0" distL="114300" distR="114300" simplePos="0" relativeHeight="251672576" behindDoc="0" locked="0" layoutInCell="1" allowOverlap="1" wp14:anchorId="341A5CB4" wp14:editId="726341A0">
+              <wp:anchor distT="0" distB="0" distL="114300" distR="114300" simplePos="0" relativeHeight="251672576" behindDoc="0" locked="0" layoutInCell="1" allowOverlap="1" wp14:anchorId="6D38651E" wp14:editId="278C186D">
                 <wp:simplePos x="0" y="0"/>
                 <wp:positionH relativeFrom="column">
                   <wp:posOffset>1081001</wp:posOffset>
@@ -2696,7 +2817,7 @@
         <mc:AlternateContent>
           <mc:Choice Requires="wps">
             <w:drawing>
-              <wp:anchor distT="0" distB="0" distL="114300" distR="114300" simplePos="0" relativeHeight="251670528" behindDoc="0" locked="0" layoutInCell="1" allowOverlap="1" wp14:anchorId="66B455FB" wp14:editId="2F536A75">
+              <wp:anchor distT="0" distB="0" distL="114300" distR="114300" simplePos="0" relativeHeight="251670528" behindDoc="0" locked="0" layoutInCell="1" allowOverlap="1" wp14:anchorId="4491D00F" wp14:editId="28E7ADB6">
                 <wp:simplePos x="0" y="0"/>
                 <wp:positionH relativeFrom="column">
                   <wp:posOffset>942051</wp:posOffset>
@@ -2781,7 +2902,7 @@
         <mc:AlternateContent>
           <mc:Choice Requires="wps">
             <w:drawing>
-              <wp:anchor distT="0" distB="0" distL="114300" distR="114300" simplePos="0" relativeHeight="251663360" behindDoc="0" locked="0" layoutInCell="1" allowOverlap="1" wp14:anchorId="0E006AFC" wp14:editId="41150277">
+              <wp:anchor distT="0" distB="0" distL="114300" distR="114300" simplePos="0" relativeHeight="251663360" behindDoc="0" locked="0" layoutInCell="1" allowOverlap="1" wp14:anchorId="5AFFE5EC" wp14:editId="26248187">
                 <wp:simplePos x="0" y="0"/>
                 <wp:positionH relativeFrom="column">
                   <wp:posOffset>3409950</wp:posOffset>
@@ -2877,7 +2998,7 @@
         <mc:AlternateContent>
           <mc:Choice Requires="wps">
             <w:drawing>
-              <wp:anchor distT="0" distB="0" distL="114300" distR="114300" simplePos="0" relativeHeight="251664384" behindDoc="0" locked="0" layoutInCell="1" allowOverlap="1" wp14:anchorId="5E0C5C8E" wp14:editId="1B479ED0">
+              <wp:anchor distT="0" distB="0" distL="114300" distR="114300" simplePos="0" relativeHeight="251664384" behindDoc="0" locked="0" layoutInCell="1" allowOverlap="1" wp14:anchorId="6189D602" wp14:editId="7FE3ECE1">
                 <wp:simplePos x="0" y="0"/>
                 <wp:positionH relativeFrom="column">
                   <wp:posOffset>4453890</wp:posOffset>
@@ -2957,14 +3078,14 @@
           <w:noProof/>
         </w:rPr>
         <w:drawing>
-          <wp:inline distT="0" distB="0" distL="0" distR="0" wp14:anchorId="6F0FD5C5" wp14:editId="4D88CD4B">
+          <wp:inline distT="0" distB="0" distL="0" distR="0" wp14:anchorId="660371FE" wp14:editId="2D38F9A9">
             <wp:extent cx="5486400" cy="3200400"/>
             <wp:effectExtent l="0" t="57150" r="0" b="38100"/>
             <wp:docPr id="2" name="Diagram 2"/>
             <wp:cNvGraphicFramePr/>
             <a:graphic xmlns:a="http://schemas.openxmlformats.org/drawingml/2006/main">
               <a:graphicData uri="http://schemas.openxmlformats.org/drawingml/2006/diagram">
-                <dgm:relIds xmlns:dgm="http://schemas.openxmlformats.org/drawingml/2006/diagram" xmlns:r="http://schemas.openxmlformats.org/officeDocument/2006/relationships" r:dm="rId8" r:lo="rId9" r:qs="rId10" r:cs="rId11"/>
+                <dgm:relIds xmlns:dgm="http://schemas.openxmlformats.org/drawingml/2006/diagram" xmlns:r="http://schemas.openxmlformats.org/officeDocument/2006/relationships" r:dm="rId11" r:lo="rId12" r:qs="rId13" r:cs="rId14"/>
               </a:graphicData>
             </a:graphic>
           </wp:inline>
@@ -2983,8 +3104,8 @@
     </w:p>
     <w:p/>
     <w:sectPr>
-      <w:headerReference w:type="default" r:id="rId13"/>
-      <w:footerReference w:type="default" r:id="rId14"/>
+      <w:headerReference w:type="default" r:id="rId16"/>
+      <w:footerReference w:type="default" r:id="rId17"/>
       <w:pgSz w:w="11906" w:h="16838"/>
       <w:pgMar w:top="1701" w:right="1134" w:bottom="1701" w:left="1134" w:header="708" w:footer="708" w:gutter="0"/>
       <w:cols w:space="708"/>
@@ -2992,6 +3113,57 @@
     </w:sectPr>
   </w:body>
 </w:document>
+</file>
+
+<file path=word/comments.xml><?xml version="1.0" encoding="utf-8"?>
+<w:comments xmlns:wpc="http://schemas.microsoft.com/office/word/2010/wordprocessingCanvas" xmlns:cx="http://schemas.microsoft.com/office/drawing/2014/chartex" xmlns:cx1="http://schemas.microsoft.com/office/drawing/2015/9/8/chartex" xmlns:cx2="http://schemas.microsoft.com/office/drawing/2015/10/21/chartex" xmlns:cx3="http://schemas.microsoft.com/office/drawing/2016/5/9/chartex" xmlns:cx4="http://schemas.microsoft.com/office/drawing/2016/5/10/chartex" xmlns:cx5="http://schemas.microsoft.com/office/drawing/2016/5/11/chartex" xmlns:cx6="http://schemas.microsoft.com/office/drawing/2016/5/12/chartex" xmlns:cx7="http://schemas.microsoft.com/office/drawing/2016/5/13/chartex" xmlns:cx8="http://schemas.microsoft.com/office/drawing/2016/5/14/chartex" xmlns:mc="http://schemas.openxmlformats.org/markup-compatibility/2006" xmlns:aink="http://schemas.microsoft.com/office/drawing/2016/ink" xmlns:am3d="http://schemas.microsoft.com/office/drawing/2017/model3d" xmlns:o="urn:schemas-microsoft-com:office:office" xmlns:r="http://schemas.openxmlformats.org/officeDocument/2006/relationships" xmlns:m="http://schemas.openxmlformats.org/officeDocument/2006/math" xmlns:v="urn:schemas-microsoft-com:vml" xmlns:wp14="http://schemas.microsoft.com/office/word/2010/wordprocessingDrawing" xmlns:wp="http://schemas.openxmlformats.org/drawingml/2006/wordprocessingDrawing" xmlns:w10="urn:schemas-microsoft-com:office:word" xmlns:w="http://schemas.openxmlformats.org/wordprocessingml/2006/main" xmlns:w14="http://schemas.microsoft.com/office/word/2010/wordml" xmlns:w15="http://schemas.microsoft.com/office/word/2012/wordml" xmlns:w16cid="http://schemas.microsoft.com/office/word/2016/wordml/cid" xmlns:w16se="http://schemas.microsoft.com/office/word/2015/wordml/symex" xmlns:wpg="http://schemas.microsoft.com/office/word/2010/wordprocessingGroup" xmlns:wpi="http://schemas.microsoft.com/office/word/2010/wordprocessingInk" xmlns:wne="http://schemas.microsoft.com/office/word/2006/wordml" xmlns:wps="http://schemas.microsoft.com/office/word/2010/wordprocessingShape" mc:Ignorable="w14 w15 w16se w16cid wp14">
+  <w:comment w:id="0" w:author="Casper Frost" w:date="2017-11-20T22:05:00Z" w:initials="CF">
+    <w:p>
+      <w:pPr>
+        <w:pStyle w:val="Kommentartekst"/>
+      </w:pPr>
+      <w:r>
+        <w:rPr>
+          <w:rStyle w:val="Kommentarhenvisning"/>
+        </w:rPr>
+        <w:annotationRef/>
+      </w:r>
+      <w:r>
+        <w:t>Kan evt. omformuleres til ”Hvilken rolle har formanden i klubben?”</w:t>
+      </w:r>
+    </w:p>
+  </w:comment>
+  <w:comment w:id="1" w:author="Casper Frost" w:date="2017-11-20T23:12:00Z" w:initials="CF">
+    <w:p>
+      <w:pPr>
+        <w:pStyle w:val="Kommentartekst"/>
+      </w:pPr>
+      <w:r>
+        <w:rPr>
+          <w:rStyle w:val="Kommentarhenvisning"/>
+        </w:rPr>
+        <w:annotationRef/>
+      </w:r>
+      <w:r>
+        <w:t>Forslag: ”At kunne udkonkurrere de andre svømmeklubber i nærområdet”</w:t>
+      </w:r>
+    </w:p>
+  </w:comment>
+</w:comments>
+</file>
+
+<file path=word/commentsExtended.xml><?xml version="1.0" encoding="utf-8"?>
+<w15:commentsEx xmlns:wpc="http://schemas.microsoft.com/office/word/2010/wordprocessingCanvas" xmlns:cx="http://schemas.microsoft.com/office/drawing/2014/chartex" xmlns:cx1="http://schemas.microsoft.com/office/drawing/2015/9/8/chartex" xmlns:cx2="http://schemas.microsoft.com/office/drawing/2015/10/21/chartex" xmlns:cx3="http://schemas.microsoft.com/office/drawing/2016/5/9/chartex" xmlns:cx4="http://schemas.microsoft.com/office/drawing/2016/5/10/chartex" xmlns:cx5="http://schemas.microsoft.com/office/drawing/2016/5/11/chartex" xmlns:cx6="http://schemas.microsoft.com/office/drawing/2016/5/12/chartex" xmlns:cx7="http://schemas.microsoft.com/office/drawing/2016/5/13/chartex" xmlns:cx8="http://schemas.microsoft.com/office/drawing/2016/5/14/chartex" xmlns:mc="http://schemas.openxmlformats.org/markup-compatibility/2006" xmlns:aink="http://schemas.microsoft.com/office/drawing/2016/ink" xmlns:am3d="http://schemas.microsoft.com/office/drawing/2017/model3d" xmlns:o="urn:schemas-microsoft-com:office:office" xmlns:r="http://schemas.openxmlformats.org/officeDocument/2006/relationships" xmlns:m="http://schemas.openxmlformats.org/officeDocument/2006/math" xmlns:v="urn:schemas-microsoft-com:vml" xmlns:wp14="http://schemas.microsoft.com/office/word/2010/wordprocessingDrawing" xmlns:wp="http://schemas.openxmlformats.org/drawingml/2006/wordprocessingDrawing" xmlns:w10="urn:schemas-microsoft-com:office:word" xmlns:w="http://schemas.openxmlformats.org/wordprocessingml/2006/main" xmlns:w14="http://schemas.microsoft.com/office/word/2010/wordml" xmlns:w15="http://schemas.microsoft.com/office/word/2012/wordml" xmlns:w16cid="http://schemas.microsoft.com/office/word/2016/wordml/cid" xmlns:w16se="http://schemas.microsoft.com/office/word/2015/wordml/symex" xmlns:wpg="http://schemas.microsoft.com/office/word/2010/wordprocessingGroup" xmlns:wpi="http://schemas.microsoft.com/office/word/2010/wordprocessingInk" xmlns:wne="http://schemas.microsoft.com/office/word/2006/wordml" xmlns:wps="http://schemas.microsoft.com/office/word/2010/wordprocessingShape" mc:Ignorable="w14 w15 w16se w16cid wp14">
+  <w15:commentEx w15:paraId="6F26336E" w15:done="0"/>
+  <w15:commentEx w15:paraId="278FF96D" w15:done="0"/>
+</w15:commentsEx>
+</file>
+
+<file path=word/commentsIds.xml><?xml version="1.0" encoding="utf-8"?>
+<w16cid:commentsIds xmlns:wpc="http://schemas.microsoft.com/office/word/2010/wordprocessingCanvas" xmlns:cx="http://schemas.microsoft.com/office/drawing/2014/chartex" xmlns:cx1="http://schemas.microsoft.com/office/drawing/2015/9/8/chartex" xmlns:cx2="http://schemas.microsoft.com/office/drawing/2015/10/21/chartex" xmlns:cx3="http://schemas.microsoft.com/office/drawing/2016/5/9/chartex" xmlns:cx4="http://schemas.microsoft.com/office/drawing/2016/5/10/chartex" xmlns:cx5="http://schemas.microsoft.com/office/drawing/2016/5/11/chartex" xmlns:cx6="http://schemas.microsoft.com/office/drawing/2016/5/12/chartex" xmlns:cx7="http://schemas.microsoft.com/office/drawing/2016/5/13/chartex" xmlns:cx8="http://schemas.microsoft.com/office/drawing/2016/5/14/chartex" xmlns:mc="http://schemas.openxmlformats.org/markup-compatibility/2006" xmlns:aink="http://schemas.microsoft.com/office/drawing/2016/ink" xmlns:am3d="http://schemas.microsoft.com/office/drawing/2017/model3d" xmlns:o="urn:schemas-microsoft-com:office:office" xmlns:r="http://schemas.openxmlformats.org/officeDocument/2006/relationships" xmlns:m="http://schemas.openxmlformats.org/officeDocument/2006/math" xmlns:v="urn:schemas-microsoft-com:vml" xmlns:wp14="http://schemas.microsoft.com/office/word/2010/wordprocessingDrawing" xmlns:wp="http://schemas.openxmlformats.org/drawingml/2006/wordprocessingDrawing" xmlns:w10="urn:schemas-microsoft-com:office:word" xmlns:w="http://schemas.openxmlformats.org/wordprocessingml/2006/main" xmlns:w14="http://schemas.microsoft.com/office/word/2010/wordml" xmlns:w15="http://schemas.microsoft.com/office/word/2012/wordml" xmlns:w16cid="http://schemas.microsoft.com/office/word/2016/wordml/cid" xmlns:w16se="http://schemas.microsoft.com/office/word/2015/wordml/symex" xmlns:wpg="http://schemas.microsoft.com/office/word/2010/wordprocessingGroup" xmlns:wpi="http://schemas.microsoft.com/office/word/2010/wordprocessingInk" xmlns:wne="http://schemas.microsoft.com/office/word/2006/wordml" xmlns:wps="http://schemas.microsoft.com/office/word/2010/wordprocessingShape" mc:Ignorable="w14 w15 w16se w16cid wp14">
+  <w16cid:commentId w16cid:paraId="6F26336E" w16cid:durableId="1DBDD038"/>
+  <w16cid:commentId w16cid:paraId="278FF96D" w16cid:durableId="1DBDDFE7"/>
+</w16cid:commentsIds>
 </file>
 
 <file path=word/endnotes.xml><?xml version="1.0" encoding="utf-8"?>
@@ -3029,6 +3201,7 @@
         <w:docPartUnique/>
       </w:docPartObj>
     </w:sdtPr>
+    <w:sdtEndPr/>
     <w:sdtContent>
       <w:p>
         <w:pPr>
@@ -3223,6 +3396,14 @@
     <w:abstractNumId w:val="0"/>
   </w:num>
 </w:numbering>
+</file>
+
+<file path=word/people.xml><?xml version="1.0" encoding="utf-8"?>
+<w15:people xmlns:wpc="http://schemas.microsoft.com/office/word/2010/wordprocessingCanvas" xmlns:cx="http://schemas.microsoft.com/office/drawing/2014/chartex" xmlns:cx1="http://schemas.microsoft.com/office/drawing/2015/9/8/chartex" xmlns:cx2="http://schemas.microsoft.com/office/drawing/2015/10/21/chartex" xmlns:cx3="http://schemas.microsoft.com/office/drawing/2016/5/9/chartex" xmlns:cx4="http://schemas.microsoft.com/office/drawing/2016/5/10/chartex" xmlns:cx5="http://schemas.microsoft.com/office/drawing/2016/5/11/chartex" xmlns:cx6="http://schemas.microsoft.com/office/drawing/2016/5/12/chartex" xmlns:cx7="http://schemas.microsoft.com/office/drawing/2016/5/13/chartex" xmlns:cx8="http://schemas.microsoft.com/office/drawing/2016/5/14/chartex" xmlns:mc="http://schemas.openxmlformats.org/markup-compatibility/2006" xmlns:aink="http://schemas.microsoft.com/office/drawing/2016/ink" xmlns:am3d="http://schemas.microsoft.com/office/drawing/2017/model3d" xmlns:o="urn:schemas-microsoft-com:office:office" xmlns:r="http://schemas.openxmlformats.org/officeDocument/2006/relationships" xmlns:m="http://schemas.openxmlformats.org/officeDocument/2006/math" xmlns:v="urn:schemas-microsoft-com:vml" xmlns:wp14="http://schemas.microsoft.com/office/word/2010/wordprocessingDrawing" xmlns:wp="http://schemas.openxmlformats.org/drawingml/2006/wordprocessingDrawing" xmlns:w10="urn:schemas-microsoft-com:office:word" xmlns:w="http://schemas.openxmlformats.org/wordprocessingml/2006/main" xmlns:w14="http://schemas.microsoft.com/office/word/2010/wordml" xmlns:w15="http://schemas.microsoft.com/office/word/2012/wordml" xmlns:w16cid="http://schemas.microsoft.com/office/word/2016/wordml/cid" xmlns:w16se="http://schemas.microsoft.com/office/word/2015/wordml/symex" xmlns:wpg="http://schemas.microsoft.com/office/word/2010/wordprocessingGroup" xmlns:wpi="http://schemas.microsoft.com/office/word/2010/wordprocessingInk" xmlns:wne="http://schemas.microsoft.com/office/word/2006/wordml" xmlns:wps="http://schemas.microsoft.com/office/word/2010/wordprocessingShape" mc:Ignorable="w14 w15 w16se w16cid wp14">
+  <w15:person w15:author="Casper Frost">
+    <w15:presenceInfo w15:providerId="Windows Live" w15:userId="9c3b717de9679bc9"/>
+  </w15:person>
+</w15:people>
 </file>
 
 <file path=word/styles.xml><?xml version="1.0" encoding="utf-8"?>
@@ -3692,6 +3873,7 @@
   <w:style w:type="character" w:default="1" w:styleId="Standardskrifttypeiafsnit">
     <w:name w:val="Default Paragraph Font"/>
     <w:uiPriority w:val="1"/>
+    <w:semiHidden/>
     <w:unhideWhenUsed/>
   </w:style>
   <w:style w:type="table" w:default="1" w:styleId="Tabel-Normal">
@@ -3892,6 +4074,74 @@
       <w:szCs w:val="18"/>
     </w:rPr>
   </w:style>
+  <w:style w:type="character" w:styleId="Kommentarhenvisning">
+    <w:name w:val="annotation reference"/>
+    <w:basedOn w:val="Standardskrifttypeiafsnit"/>
+    <w:uiPriority w:val="99"/>
+    <w:semiHidden/>
+    <w:unhideWhenUsed/>
+    <w:rsid w:val="006139DA"/>
+    <w:rPr>
+      <w:sz w:val="16"/>
+      <w:szCs w:val="16"/>
+    </w:rPr>
+  </w:style>
+  <w:style w:type="paragraph" w:styleId="Kommentartekst">
+    <w:name w:val="annotation text"/>
+    <w:basedOn w:val="Normal"/>
+    <w:link w:val="KommentartekstTegn"/>
+    <w:uiPriority w:val="99"/>
+    <w:semiHidden/>
+    <w:unhideWhenUsed/>
+    <w:rsid w:val="006139DA"/>
+    <w:pPr>
+      <w:spacing w:line="240" w:lineRule="auto"/>
+    </w:pPr>
+    <w:rPr>
+      <w:sz w:val="20"/>
+      <w:szCs w:val="20"/>
+    </w:rPr>
+  </w:style>
+  <w:style w:type="character" w:customStyle="1" w:styleId="KommentartekstTegn">
+    <w:name w:val="Kommentartekst Tegn"/>
+    <w:basedOn w:val="Standardskrifttypeiafsnit"/>
+    <w:link w:val="Kommentartekst"/>
+    <w:uiPriority w:val="99"/>
+    <w:semiHidden/>
+    <w:rsid w:val="006139DA"/>
+    <w:rPr>
+      <w:sz w:val="20"/>
+      <w:szCs w:val="20"/>
+    </w:rPr>
+  </w:style>
+  <w:style w:type="paragraph" w:styleId="Kommentaremne">
+    <w:name w:val="annotation subject"/>
+    <w:basedOn w:val="Kommentartekst"/>
+    <w:next w:val="Kommentartekst"/>
+    <w:link w:val="KommentaremneTegn"/>
+    <w:uiPriority w:val="99"/>
+    <w:semiHidden/>
+    <w:unhideWhenUsed/>
+    <w:rsid w:val="006139DA"/>
+    <w:rPr>
+      <w:b/>
+      <w:bCs/>
+    </w:rPr>
+  </w:style>
+  <w:style w:type="character" w:customStyle="1" w:styleId="KommentaremneTegn">
+    <w:name w:val="Kommentaremne Tegn"/>
+    <w:basedOn w:val="KommentartekstTegn"/>
+    <w:link w:val="Kommentaremne"/>
+    <w:uiPriority w:val="99"/>
+    <w:semiHidden/>
+    <w:rsid w:val="006139DA"/>
+    <w:rPr>
+      <w:b/>
+      <w:bCs/>
+      <w:sz w:val="20"/>
+      <w:szCs w:val="20"/>
+    </w:rPr>
+  </w:style>
 </w:styles>
 </file>
 
@@ -4774,7 +5024,7 @@
   <dgm:whole/>
   <dgm:extLst>
     <a:ext uri="http://schemas.microsoft.com/office/drawing/2008/diagram">
-      <dsp:dataModelExt xmlns:dsp="http://schemas.microsoft.com/office/drawing/2008/diagram" relId="rId12" minVer="http://schemas.openxmlformats.org/drawingml/2006/diagram"/>
+      <dsp:dataModelExt xmlns:dsp="http://schemas.microsoft.com/office/drawing/2008/diagram" relId="rId15" minVer="http://schemas.openxmlformats.org/drawingml/2006/diagram"/>
     </a:ext>
   </dgm:extLst>
 </dgm:dataModel>
@@ -6709,7 +6959,7 @@
 </file>
 
 <file path=customXml/itemProps1.xml><?xml version="1.0" encoding="utf-8"?>
-<ds:datastoreItem xmlns:ds="http://schemas.openxmlformats.org/officeDocument/2006/customXml" ds:itemID="{5D04D015-FC88-485E-9600-5ED2E7F04D22}">
+<ds:datastoreItem xmlns:ds="http://schemas.openxmlformats.org/officeDocument/2006/customXml" ds:itemID="{860FBFDD-695D-4167-BC83-8DE2E77352F8}">
   <ds:schemaRefs>
     <ds:schemaRef ds:uri="http://schemas.openxmlformats.org/officeDocument/2006/bibliography"/>
   </ds:schemaRefs>

</xml_diff>